<commit_message>
Revising Abstract and Paper Outline
</commit_message>
<xml_diff>
--- a/drafts/PupilLightReflexAbstract_draft.docx
+++ b/drafts/PupilLightReflexAbstract_draft.docx
@@ -84,7 +84,73 @@
           <w:sz w:val="24"/>
           <w:szCs w:val="24"/>
         </w:rPr>
-        <w:t xml:space="preserve">) demonstrating tolerance effects in these measures for habitual users of marijuana. One test for functional impairment is the pupil response to light reflex, and unlike other measure, the research is mixed on the whether this test demonstrates tolerance in habitual users. </w:t>
+        <w:t>) demonstrating tolerance effects in these measures for habitual users of marijuana. One test for functional impairment is the pupil response to light reflex, and unlike other measure</w:t>
+      </w:r>
+      <w:r>
+        <w:rPr>
+          <w:rFonts w:ascii="Times New Roman" w:hAnsi="Times New Roman" w:cs="Times New Roman"/>
+          <w:sz w:val="24"/>
+          <w:szCs w:val="24"/>
+        </w:rPr>
+        <w:t>s</w:t>
+      </w:r>
+      <w:r>
+        <w:rPr>
+          <w:rFonts w:ascii="Times New Roman" w:hAnsi="Times New Roman" w:cs="Times New Roman"/>
+          <w:sz w:val="24"/>
+          <w:szCs w:val="24"/>
+        </w:rPr>
+        <w:t>, the research is mixed on the whether this test demonstrates tolerance in habitual users</w:t>
+      </w:r>
+      <w:r>
+        <w:rPr>
+          <w:rFonts w:ascii="Times New Roman" w:hAnsi="Times New Roman" w:cs="Times New Roman"/>
+          <w:sz w:val="24"/>
+          <w:szCs w:val="24"/>
+        </w:rPr>
+        <w:t xml:space="preserve"> </w:t>
+      </w:r>
+      <w:r>
+        <w:rPr>
+          <w:rFonts w:ascii="Times New Roman" w:hAnsi="Times New Roman" w:cs="Times New Roman"/>
+          <w:sz w:val="24"/>
+          <w:szCs w:val="24"/>
+          <w:highlight w:val="yellow"/>
+        </w:rPr>
+        <w:t>[REF]</w:t>
+      </w:r>
+      <w:r>
+        <w:rPr>
+          <w:rFonts w:ascii="Times New Roman" w:hAnsi="Times New Roman" w:cs="Times New Roman"/>
+          <w:sz w:val="24"/>
+          <w:szCs w:val="24"/>
+        </w:rPr>
+        <w:t>.</w:t>
+      </w:r>
+      <w:r>
+        <w:rPr>
+          <w:rFonts w:ascii="Times New Roman" w:hAnsi="Times New Roman" w:cs="Times New Roman"/>
+          <w:sz w:val="24"/>
+          <w:szCs w:val="24"/>
+        </w:rPr>
+        <w:t xml:space="preserve"> We explore differences between non-smokers, occasional and daily smokers of marijuana in a sample of 84 participants as part of </w:t>
+      </w:r>
+      <w:r>
+        <w:rPr>
+          <w:rFonts w:ascii="Times New Roman" w:hAnsi="Times New Roman" w:cs="Times New Roman"/>
+          <w:sz w:val="24"/>
+          <w:szCs w:val="24"/>
+          <w:highlight w:val="yellow"/>
+        </w:rPr>
+        <w:t>X</w:t>
+      </w:r>
+      <w:r>
+        <w:rPr>
+          <w:rFonts w:ascii="Times New Roman" w:hAnsi="Times New Roman" w:cs="Times New Roman"/>
+          <w:sz w:val="24"/>
+          <w:szCs w:val="24"/>
+        </w:rPr>
+        <w:t xml:space="preserve"> study.</w:t>
       </w:r>
     </w:p>
     <w:p>
@@ -101,7 +167,15 @@
           <w:sz w:val="24"/>
           <w:szCs w:val="24"/>
         </w:rPr>
-        <w:t xml:space="preserve">Methods: Using functional data analysis (FDA) measure, the complete trajectory of the pupil response is compared in </w:t>
+        <w:t>Methods:</w:t>
+      </w:r>
+      <w:r>
+        <w:rPr>
+          <w:rFonts w:ascii="Times New Roman" w:hAnsi="Times New Roman" w:cs="Times New Roman"/>
+          <w:sz w:val="24"/>
+          <w:szCs w:val="24"/>
+        </w:rPr>
+        <w:t xml:space="preserve"> </w:t>
       </w:r>
     </w:p>
     <w:p>
@@ -118,7 +192,7 @@
           <w:sz w:val="24"/>
           <w:szCs w:val="24"/>
         </w:rPr>
-        <w:t>Results:</w:t>
+        <w:t xml:space="preserve">Using function-on-scalar regression (FoSR) from a newer branch of statistical analysis called, functional data analysis, we estimate differences between trajectories of pupil response, with categories of marijuana use frequency. </w:t>
       </w:r>
     </w:p>
     <w:p>
@@ -135,8 +209,141 @@
           <w:sz w:val="24"/>
           <w:szCs w:val="24"/>
         </w:rPr>
+        <w:t>Results:</w:t>
+      </w:r>
+    </w:p>
+    <w:p>
+      <w:pPr>
+        <w:rPr>
+          <w:rFonts w:ascii="Times New Roman" w:hAnsi="Times New Roman" w:cs="Times New Roman"/>
+          <w:sz w:val="24"/>
+          <w:szCs w:val="24"/>
+        </w:rPr>
+      </w:pPr>
+      <w:commentRangeStart w:id="0"/>
+      <w:r>
+        <w:rPr>
+          <w:rFonts w:ascii="Times New Roman" w:hAnsi="Times New Roman" w:cs="Times New Roman"/>
+          <w:sz w:val="24"/>
+          <w:szCs w:val="24"/>
+        </w:rPr>
+        <w:t>Using FoSR model, we saw statistically significant difference between occasional and non-users and smaller statistically significantly differences between daily and non-users in region related to minimal constriction</w:t>
+      </w:r>
+      <w:commentRangeEnd w:id="0"/>
+      <w:r>
+        <w:rPr>
+          <w:rStyle w:val="CommentReference"/>
+        </w:rPr>
+        <w:commentReference w:id="0"/>
+      </w:r>
+      <w:r>
+        <w:rPr>
+          <w:rFonts w:ascii="Times New Roman" w:hAnsi="Times New Roman" w:cs="Times New Roman"/>
+          <w:sz w:val="24"/>
+          <w:szCs w:val="24"/>
+        </w:rPr>
+        <w:t>. There were no statistically significant differences between occasional and daily users.</w:t>
+      </w:r>
+    </w:p>
+    <w:p>
+      <w:pPr>
+        <w:rPr>
+          <w:rFonts w:ascii="Times New Roman" w:hAnsi="Times New Roman" w:cs="Times New Roman"/>
+          <w:sz w:val="24"/>
+          <w:szCs w:val="24"/>
+        </w:rPr>
+      </w:pPr>
+      <w:r>
+        <w:rPr>
+          <w:rFonts w:ascii="Times New Roman" w:hAnsi="Times New Roman" w:cs="Times New Roman"/>
+          <w:sz w:val="24"/>
+          <w:szCs w:val="24"/>
+        </w:rPr>
         <w:t xml:space="preserve">Conclusion: </w:t>
       </w:r>
+    </w:p>
+    <w:p>
+      <w:pPr>
+        <w:rPr>
+          <w:rFonts w:ascii="Times New Roman" w:hAnsi="Times New Roman" w:cs="Times New Roman"/>
+          <w:sz w:val="24"/>
+          <w:szCs w:val="24"/>
+        </w:rPr>
+      </w:pPr>
+      <w:r>
+        <w:rPr>
+          <w:rFonts w:ascii="Times New Roman" w:hAnsi="Times New Roman" w:cs="Times New Roman"/>
+          <w:sz w:val="24"/>
+          <w:szCs w:val="24"/>
+        </w:rPr>
+        <w:t xml:space="preserve">By applying these newer </w:t>
+      </w:r>
+      <w:r>
+        <w:rPr>
+          <w:rFonts w:ascii="Times New Roman" w:hAnsi="Times New Roman" w:cs="Times New Roman"/>
+          <w:sz w:val="24"/>
+          <w:szCs w:val="24"/>
+        </w:rPr>
+        <w:t xml:space="preserve">statistical </w:t>
+      </w:r>
+      <w:r>
+        <w:rPr>
+          <w:rFonts w:ascii="Times New Roman" w:hAnsi="Times New Roman" w:cs="Times New Roman"/>
+          <w:sz w:val="24"/>
+          <w:szCs w:val="24"/>
+        </w:rPr>
+        <w:t xml:space="preserve">methods to pupil response data, we can </w:t>
+      </w:r>
+      <w:r>
+        <w:rPr>
+          <w:rFonts w:ascii="Times New Roman" w:hAnsi="Times New Roman" w:cs="Times New Roman"/>
+          <w:sz w:val="24"/>
+          <w:szCs w:val="24"/>
+        </w:rPr>
+        <w:t xml:space="preserve">show </w:t>
+      </w:r>
+      <w:r>
+        <w:rPr>
+          <w:rFonts w:ascii="Times New Roman" w:hAnsi="Times New Roman" w:cs="Times New Roman"/>
+          <w:sz w:val="24"/>
+          <w:szCs w:val="24"/>
+        </w:rPr>
+        <w:t>differences between non-user and both occasional and daily smokers of marijuana.</w:t>
+      </w:r>
+      <w:r>
+        <w:rPr>
+          <w:rFonts w:ascii="Times New Roman" w:hAnsi="Times New Roman" w:cs="Times New Roman"/>
+          <w:sz w:val="24"/>
+          <w:szCs w:val="24"/>
+        </w:rPr>
+        <w:t xml:space="preserve"> </w:t>
+      </w:r>
+    </w:p>
+    <w:p>
+      <w:pPr>
+        <w:rPr>
+          <w:rFonts w:ascii="Times New Roman" w:hAnsi="Times New Roman" w:cs="Times New Roman"/>
+          <w:sz w:val="24"/>
+          <w:szCs w:val="24"/>
+        </w:rPr>
+      </w:pPr>
+      <w:r>
+        <w:rPr>
+          <w:rFonts w:ascii="Times New Roman" w:hAnsi="Times New Roman" w:cs="Times New Roman"/>
+          <w:sz w:val="24"/>
+          <w:szCs w:val="24"/>
+        </w:rPr>
+        <w:t>Limitations?</w:t>
+      </w:r>
+    </w:p>
+    <w:p>
+      <w:pPr>
+        <w:rPr>
+          <w:rFonts w:ascii="Times New Roman" w:hAnsi="Times New Roman" w:cs="Times New Roman"/>
+          <w:sz w:val="24"/>
+          <w:szCs w:val="24"/>
+        </w:rPr>
+      </w:pPr>
     </w:p>
     <w:sectPr>
       <w:pgSz w:w="12240" w:h="15840"/>
@@ -146,6 +353,53 @@
     </w:sectPr>
   </w:body>
 </w:document>
+</file>
+
+<file path=word/comments.xml><?xml version="1.0" encoding="utf-8"?>
+<w:comments xmlns:wpc="http://schemas.microsoft.com/office/word/2010/wordprocessingCanvas" xmlns:cx="http://schemas.microsoft.com/office/drawing/2014/chartex" xmlns:cx1="http://schemas.microsoft.com/office/drawing/2015/9/8/chartex" xmlns:cx2="http://schemas.microsoft.com/office/drawing/2015/10/21/chartex" xmlns:cx3="http://schemas.microsoft.com/office/drawing/2016/5/9/chartex" xmlns:cx4="http://schemas.microsoft.com/office/drawing/2016/5/10/chartex" xmlns:cx5="http://schemas.microsoft.com/office/drawing/2016/5/11/chartex" xmlns:cx6="http://schemas.microsoft.com/office/drawing/2016/5/12/chartex" xmlns:cx7="http://schemas.microsoft.com/office/drawing/2016/5/13/chartex" xmlns:cx8="http://schemas.microsoft.com/office/drawing/2016/5/14/chartex" xmlns:mc="http://schemas.openxmlformats.org/markup-compatibility/2006" xmlns:aink="http://schemas.microsoft.com/office/drawing/2016/ink" xmlns:am3d="http://schemas.microsoft.com/office/drawing/2017/model3d" xmlns:o="urn:schemas-microsoft-com:office:office" xmlns:oel="http://schemas.microsoft.com/office/2019/extlst" xmlns:r="http://schemas.openxmlformats.org/officeDocument/2006/relationships" xmlns:m="http://schemas.openxmlformats.org/officeDocument/2006/math" xmlns:v="urn:schemas-microsoft-com:vml" xmlns:wp14="http://schemas.microsoft.com/office/word/2010/wordprocessingDrawing" xmlns:wp="http://schemas.openxmlformats.org/drawingml/2006/wordprocessingDrawing" xmlns:w10="urn:schemas-microsoft-com:office:word" xmlns:w="http://schemas.openxmlformats.org/wordprocessingml/2006/main" xmlns:w14="http://schemas.microsoft.com/office/word/2010/wordml" xmlns:w15="http://schemas.microsoft.com/office/word/2012/wordml" xmlns:w16cex="http://schemas.microsoft.com/office/word/2018/wordml/cex" xmlns:w16cid="http://schemas.microsoft.com/office/word/2016/wordml/cid" xmlns:w16="http://schemas.microsoft.com/office/word/2018/wordml" xmlns:w16sdtdh="http://schemas.microsoft.com/office/word/2020/wordml/sdtdatahash" xmlns:w16se="http://schemas.microsoft.com/office/word/2015/wordml/symex" xmlns:wpg="http://schemas.microsoft.com/office/word/2010/wordprocessingGroup" xmlns:wpi="http://schemas.microsoft.com/office/word/2010/wordprocessingInk" xmlns:wne="http://schemas.microsoft.com/office/word/2006/wordml" xmlns:wps="http://schemas.microsoft.com/office/word/2010/wordprocessingShape" mc:Ignorable="w14 w15 w16se w16cid w16 w16cex w16sdtdh wp14">
+  <w:comment w:id="0" w:author="Godbole, Suneeta" w:date="2023-02-09T09:51:00Z" w:initials="GS">
+    <w:p>
+      <w:pPr>
+        <w:pStyle w:val="CommentText"/>
+      </w:pPr>
+      <w:r>
+        <w:rPr>
+          <w:rStyle w:val="CommentReference"/>
+        </w:rPr>
+        <w:annotationRef/>
+      </w:r>
+      <w:r>
+        <w:t>How to report periods of statistical significant differences and CIs?</w:t>
+      </w:r>
+    </w:p>
+  </w:comment>
+</w:comments>
+</file>
+
+<file path=word/commentsExtended.xml><?xml version="1.0" encoding="utf-8"?>
+<w15:commentsEx xmlns:wpc="http://schemas.microsoft.com/office/word/2010/wordprocessingCanvas" xmlns:cx="http://schemas.microsoft.com/office/drawing/2014/chartex" xmlns:cx1="http://schemas.microsoft.com/office/drawing/2015/9/8/chartex" xmlns:cx2="http://schemas.microsoft.com/office/drawing/2015/10/21/chartex" xmlns:cx3="http://schemas.microsoft.com/office/drawing/2016/5/9/chartex" xmlns:cx4="http://schemas.microsoft.com/office/drawing/2016/5/10/chartex" xmlns:cx5="http://schemas.microsoft.com/office/drawing/2016/5/11/chartex" xmlns:cx6="http://schemas.microsoft.com/office/drawing/2016/5/12/chartex" xmlns:cx7="http://schemas.microsoft.com/office/drawing/2016/5/13/chartex" xmlns:cx8="http://schemas.microsoft.com/office/drawing/2016/5/14/chartex" xmlns:mc="http://schemas.openxmlformats.org/markup-compatibility/2006" xmlns:aink="http://schemas.microsoft.com/office/drawing/2016/ink" xmlns:am3d="http://schemas.microsoft.com/office/drawing/2017/model3d" xmlns:o="urn:schemas-microsoft-com:office:office" xmlns:oel="http://schemas.microsoft.com/office/2019/extlst" xmlns:r="http://schemas.openxmlformats.org/officeDocument/2006/relationships" xmlns:m="http://schemas.openxmlformats.org/officeDocument/2006/math" xmlns:v="urn:schemas-microsoft-com:vml" xmlns:wp14="http://schemas.microsoft.com/office/word/2010/wordprocessingDrawing" xmlns:wp="http://schemas.openxmlformats.org/drawingml/2006/wordprocessingDrawing" xmlns:w10="urn:schemas-microsoft-com:office:word" xmlns:w="http://schemas.openxmlformats.org/wordprocessingml/2006/main" xmlns:w14="http://schemas.microsoft.com/office/word/2010/wordml" xmlns:w15="http://schemas.microsoft.com/office/word/2012/wordml" xmlns:w16cex="http://schemas.microsoft.com/office/word/2018/wordml/cex" xmlns:w16cid="http://schemas.microsoft.com/office/word/2016/wordml/cid" xmlns:w16="http://schemas.microsoft.com/office/word/2018/wordml" xmlns:w16sdtdh="http://schemas.microsoft.com/office/word/2020/wordml/sdtdatahash" xmlns:w16se="http://schemas.microsoft.com/office/word/2015/wordml/symex" xmlns:wpg="http://schemas.microsoft.com/office/word/2010/wordprocessingGroup" xmlns:wpi="http://schemas.microsoft.com/office/word/2010/wordprocessingInk" xmlns:wne="http://schemas.microsoft.com/office/word/2006/wordml" xmlns:wps="http://schemas.microsoft.com/office/word/2010/wordprocessingShape" mc:Ignorable="w14 w15 w16se w16cid w16 w16cex w16sdtdh wp14">
+  <w15:commentEx w15:paraId="68CD2072" w15:done="0"/>
+</w15:commentsEx>
+</file>
+
+<file path=word/commentsExtensible.xml><?xml version="1.0" encoding="utf-8"?>
+<w16cex:commentsExtensible xmlns:wpc="http://schemas.microsoft.com/office/word/2010/wordprocessingCanvas" xmlns:cx="http://schemas.microsoft.com/office/drawing/2014/chartex" xmlns:cx1="http://schemas.microsoft.com/office/drawing/2015/9/8/chartex" xmlns:cx2="http://schemas.microsoft.com/office/drawing/2015/10/21/chartex" xmlns:cx3="http://schemas.microsoft.com/office/drawing/2016/5/9/chartex" xmlns:cx4="http://schemas.microsoft.com/office/drawing/2016/5/10/chartex" xmlns:cx5="http://schemas.microsoft.com/office/drawing/2016/5/11/chartex" xmlns:cx6="http://schemas.microsoft.com/office/drawing/2016/5/12/chartex" xmlns:cx7="http://schemas.microsoft.com/office/drawing/2016/5/13/chartex" xmlns:cx8="http://schemas.microsoft.com/office/drawing/2016/5/14/chartex" xmlns:mc="http://schemas.openxmlformats.org/markup-compatibility/2006" xmlns:aink="http://schemas.microsoft.com/office/drawing/2016/ink" xmlns:am3d="http://schemas.microsoft.com/office/drawing/2017/model3d" xmlns:o="urn:schemas-microsoft-com:office:office" xmlns:oel="http://schemas.microsoft.com/office/2019/extlst" xmlns:r="http://schemas.openxmlformats.org/officeDocument/2006/relationships" xmlns:m="http://schemas.openxmlformats.org/officeDocument/2006/math" xmlns:v="urn:schemas-microsoft-com:vml" xmlns:wp14="http://schemas.microsoft.com/office/word/2010/wordprocessingDrawing" xmlns:wp="http://schemas.openxmlformats.org/drawingml/2006/wordprocessingDrawing" xmlns:w10="urn:schemas-microsoft-com:office:word" xmlns:w="http://schemas.openxmlformats.org/wordprocessingml/2006/main" xmlns:w14="http://schemas.microsoft.com/office/word/2010/wordml" xmlns:w15="http://schemas.microsoft.com/office/word/2012/wordml" xmlns:w16cex="http://schemas.microsoft.com/office/word/2018/wordml/cex" xmlns:w16cid="http://schemas.microsoft.com/office/word/2016/wordml/cid" xmlns:w16="http://schemas.microsoft.com/office/word/2018/wordml" xmlns:w16sdtdh="http://schemas.microsoft.com/office/word/2020/wordml/sdtdatahash" xmlns:w16se="http://schemas.microsoft.com/office/word/2015/wordml/symex" xmlns:wpg="http://schemas.microsoft.com/office/word/2010/wordprocessingGroup" xmlns:wpi="http://schemas.microsoft.com/office/word/2010/wordprocessingInk" xmlns:wne="http://schemas.microsoft.com/office/word/2006/wordml" xmlns:wps="http://schemas.microsoft.com/office/word/2010/wordprocessingShape" mc:Ignorable="w14 w15 w16se w16cid w16 w16cex w16sdtdh wp14">
+  <w16cex:commentExtensible w16cex:durableId="278F40BE" w16cex:dateUtc="2023-02-09T16:51:00Z"/>
+</w16cex:commentsExtensible>
+</file>
+
+<file path=word/commentsIds.xml><?xml version="1.0" encoding="utf-8"?>
+<w16cid:commentsIds xmlns:wpc="http://schemas.microsoft.com/office/word/2010/wordprocessingCanvas" xmlns:cx="http://schemas.microsoft.com/office/drawing/2014/chartex" xmlns:cx1="http://schemas.microsoft.com/office/drawing/2015/9/8/chartex" xmlns:cx2="http://schemas.microsoft.com/office/drawing/2015/10/21/chartex" xmlns:cx3="http://schemas.microsoft.com/office/drawing/2016/5/9/chartex" xmlns:cx4="http://schemas.microsoft.com/office/drawing/2016/5/10/chartex" xmlns:cx5="http://schemas.microsoft.com/office/drawing/2016/5/11/chartex" xmlns:cx6="http://schemas.microsoft.com/office/drawing/2016/5/12/chartex" xmlns:cx7="http://schemas.microsoft.com/office/drawing/2016/5/13/chartex" xmlns:cx8="http://schemas.microsoft.com/office/drawing/2016/5/14/chartex" xmlns:mc="http://schemas.openxmlformats.org/markup-compatibility/2006" xmlns:aink="http://schemas.microsoft.com/office/drawing/2016/ink" xmlns:am3d="http://schemas.microsoft.com/office/drawing/2017/model3d" xmlns:o="urn:schemas-microsoft-com:office:office" xmlns:oel="http://schemas.microsoft.com/office/2019/extlst" xmlns:r="http://schemas.openxmlformats.org/officeDocument/2006/relationships" xmlns:m="http://schemas.openxmlformats.org/officeDocument/2006/math" xmlns:v="urn:schemas-microsoft-com:vml" xmlns:wp14="http://schemas.microsoft.com/office/word/2010/wordprocessingDrawing" xmlns:wp="http://schemas.openxmlformats.org/drawingml/2006/wordprocessingDrawing" xmlns:w10="urn:schemas-microsoft-com:office:word" xmlns:w="http://schemas.openxmlformats.org/wordprocessingml/2006/main" xmlns:w14="http://schemas.microsoft.com/office/word/2010/wordml" xmlns:w15="http://schemas.microsoft.com/office/word/2012/wordml" xmlns:w16cex="http://schemas.microsoft.com/office/word/2018/wordml/cex" xmlns:w16cid="http://schemas.microsoft.com/office/word/2016/wordml/cid" xmlns:w16="http://schemas.microsoft.com/office/word/2018/wordml" xmlns:w16sdtdh="http://schemas.microsoft.com/office/word/2020/wordml/sdtdatahash" xmlns:w16se="http://schemas.microsoft.com/office/word/2015/wordml/symex" xmlns:wpg="http://schemas.microsoft.com/office/word/2010/wordprocessingGroup" xmlns:wpi="http://schemas.microsoft.com/office/word/2010/wordprocessingInk" xmlns:wne="http://schemas.microsoft.com/office/word/2006/wordml" xmlns:wps="http://schemas.microsoft.com/office/word/2010/wordprocessingShape" mc:Ignorable="w14 w15 w16se w16cid w16 w16cex w16sdtdh wp14">
+  <w16cid:commentId w16cid:paraId="68CD2072" w16cid:durableId="278F40BE"/>
+</w16cid:commentsIds>
+</file>
+
+<file path=word/people.xml><?xml version="1.0" encoding="utf-8"?>
+<w15:people xmlns:wpc="http://schemas.microsoft.com/office/word/2010/wordprocessingCanvas" xmlns:cx="http://schemas.microsoft.com/office/drawing/2014/chartex" xmlns:cx1="http://schemas.microsoft.com/office/drawing/2015/9/8/chartex" xmlns:cx2="http://schemas.microsoft.com/office/drawing/2015/10/21/chartex" xmlns:cx3="http://schemas.microsoft.com/office/drawing/2016/5/9/chartex" xmlns:cx4="http://schemas.microsoft.com/office/drawing/2016/5/10/chartex" xmlns:cx5="http://schemas.microsoft.com/office/drawing/2016/5/11/chartex" xmlns:cx6="http://schemas.microsoft.com/office/drawing/2016/5/12/chartex" xmlns:cx7="http://schemas.microsoft.com/office/drawing/2016/5/13/chartex" xmlns:cx8="http://schemas.microsoft.com/office/drawing/2016/5/14/chartex" xmlns:mc="http://schemas.openxmlformats.org/markup-compatibility/2006" xmlns:aink="http://schemas.microsoft.com/office/drawing/2016/ink" xmlns:am3d="http://schemas.microsoft.com/office/drawing/2017/model3d" xmlns:o="urn:schemas-microsoft-com:office:office" xmlns:oel="http://schemas.microsoft.com/office/2019/extlst" xmlns:r="http://schemas.openxmlformats.org/officeDocument/2006/relationships" xmlns:m="http://schemas.openxmlformats.org/officeDocument/2006/math" xmlns:v="urn:schemas-microsoft-com:vml" xmlns:wp14="http://schemas.microsoft.com/office/word/2010/wordprocessingDrawing" xmlns:wp="http://schemas.openxmlformats.org/drawingml/2006/wordprocessingDrawing" xmlns:w10="urn:schemas-microsoft-com:office:word" xmlns:w="http://schemas.openxmlformats.org/wordprocessingml/2006/main" xmlns:w14="http://schemas.microsoft.com/office/word/2010/wordml" xmlns:w15="http://schemas.microsoft.com/office/word/2012/wordml" xmlns:w16cex="http://schemas.microsoft.com/office/word/2018/wordml/cex" xmlns:w16cid="http://schemas.microsoft.com/office/word/2016/wordml/cid" xmlns:w16="http://schemas.microsoft.com/office/word/2018/wordml" xmlns:w16sdtdh="http://schemas.microsoft.com/office/word/2020/wordml/sdtdatahash" xmlns:w16se="http://schemas.microsoft.com/office/word/2015/wordml/symex" xmlns:wpg="http://schemas.microsoft.com/office/word/2010/wordprocessingGroup" xmlns:wpi="http://schemas.microsoft.com/office/word/2010/wordprocessingInk" xmlns:wne="http://schemas.microsoft.com/office/word/2006/wordml" xmlns:wps="http://schemas.microsoft.com/office/word/2010/wordprocessingShape" mc:Ignorable="w14 w15 w16se w16cid w16 w16cex w16sdtdh wp14">
+  <w15:person w15:author="Godbole, Suneeta">
+    <w15:presenceInfo w15:providerId="AD" w15:userId="S::suneeta.godbole@cuanschutz.edu::97de7173-6eaf-4c98-b99d-c365d3ccf817"/>
+  </w15:person>
+</w15:people>
 </file>
 
 <file path=word/styles.xml><?xml version="1.0" encoding="utf-8"?>
@@ -574,6 +828,72 @@
     <w:semiHidden/>
     <w:unhideWhenUsed/>
   </w:style>
+  <w:style w:type="character" w:styleId="CommentReference">
+    <w:name w:val="annotation reference"/>
+    <w:basedOn w:val="DefaultParagraphFont"/>
+    <w:uiPriority w:val="99"/>
+    <w:semiHidden/>
+    <w:unhideWhenUsed/>
+    <w:rsid w:val="002B5393"/>
+    <w:rPr>
+      <w:sz w:val="16"/>
+      <w:szCs w:val="16"/>
+    </w:rPr>
+  </w:style>
+  <w:style w:type="paragraph" w:styleId="CommentText">
+    <w:name w:val="annotation text"/>
+    <w:basedOn w:val="Normal"/>
+    <w:link w:val="CommentTextChar"/>
+    <w:uiPriority w:val="99"/>
+    <w:unhideWhenUsed/>
+    <w:rsid w:val="002B5393"/>
+    <w:pPr>
+      <w:spacing w:line="240" w:lineRule="auto"/>
+    </w:pPr>
+    <w:rPr>
+      <w:sz w:val="20"/>
+      <w:szCs w:val="20"/>
+    </w:rPr>
+  </w:style>
+  <w:style w:type="character" w:customStyle="1" w:styleId="CommentTextChar">
+    <w:name w:val="Comment Text Char"/>
+    <w:basedOn w:val="DefaultParagraphFont"/>
+    <w:link w:val="CommentText"/>
+    <w:uiPriority w:val="99"/>
+    <w:rsid w:val="002B5393"/>
+    <w:rPr>
+      <w:sz w:val="20"/>
+      <w:szCs w:val="20"/>
+    </w:rPr>
+  </w:style>
+  <w:style w:type="paragraph" w:styleId="CommentSubject">
+    <w:name w:val="annotation subject"/>
+    <w:basedOn w:val="CommentText"/>
+    <w:next w:val="CommentText"/>
+    <w:link w:val="CommentSubjectChar"/>
+    <w:uiPriority w:val="99"/>
+    <w:semiHidden/>
+    <w:unhideWhenUsed/>
+    <w:rsid w:val="002B5393"/>
+    <w:rPr>
+      <w:b/>
+      <w:bCs/>
+    </w:rPr>
+  </w:style>
+  <w:style w:type="character" w:customStyle="1" w:styleId="CommentSubjectChar">
+    <w:name w:val="Comment Subject Char"/>
+    <w:basedOn w:val="CommentTextChar"/>
+    <w:link w:val="CommentSubject"/>
+    <w:uiPriority w:val="99"/>
+    <w:semiHidden/>
+    <w:rsid w:val="002B5393"/>
+    <w:rPr>
+      <w:b/>
+      <w:bCs/>
+      <w:sz w:val="20"/>
+      <w:szCs w:val="20"/>
+    </w:rPr>
+  </w:style>
 </w:styles>
 </file>
 

</xml_diff>

<commit_message>
Edits to Abstract and Outline
</commit_message>
<xml_diff>
--- a/drafts/PupilLightReflexAbstract_draft.docx
+++ b/drafts/PupilLightReflexAbstract_draft.docx
@@ -191,8 +191,44 @@
           <w:rFonts w:ascii="Times New Roman" w:hAnsi="Times New Roman" w:cs="Times New Roman"/>
           <w:sz w:val="24"/>
           <w:szCs w:val="24"/>
-        </w:rPr>
-        <w:t xml:space="preserve">Using function-on-scalar regression (FoSR) from a newer branch of statistical analysis called, functional data analysis, we estimate differences between trajectories of pupil response, with categories of marijuana use frequency. </w:t>
+          <w:highlight w:val="yellow"/>
+        </w:rPr>
+        <w:t>ADD Prediction Analysis</w:t>
+      </w:r>
+    </w:p>
+    <w:p>
+      <w:pPr>
+        <w:rPr>
+          <w:rFonts w:ascii="Times New Roman" w:hAnsi="Times New Roman" w:cs="Times New Roman"/>
+          <w:sz w:val="24"/>
+          <w:szCs w:val="24"/>
+        </w:rPr>
+      </w:pPr>
+      <w:r>
+        <w:rPr>
+          <w:rFonts w:ascii="Times New Roman" w:hAnsi="Times New Roman" w:cs="Times New Roman"/>
+          <w:sz w:val="24"/>
+          <w:szCs w:val="24"/>
+        </w:rPr>
+        <w:t>Using function-on-scalar regression (</w:t>
+      </w:r>
+      <w:proofErr w:type="spellStart"/>
+      <w:r>
+        <w:rPr>
+          <w:rFonts w:ascii="Times New Roman" w:hAnsi="Times New Roman" w:cs="Times New Roman"/>
+          <w:sz w:val="24"/>
+          <w:szCs w:val="24"/>
+        </w:rPr>
+        <w:t>FoSR</w:t>
+      </w:r>
+      <w:proofErr w:type="spellEnd"/>
+      <w:r>
+        <w:rPr>
+          <w:rFonts w:ascii="Times New Roman" w:hAnsi="Times New Roman" w:cs="Times New Roman"/>
+          <w:sz w:val="24"/>
+          <w:szCs w:val="24"/>
+        </w:rPr>
+        <w:t xml:space="preserve">) from a newer branch of statistical analysis called, functional data analysis, we estimate differences between trajectories of pupil response, with categories of marijuana use frequency. </w:t>
       </w:r>
     </w:p>
     <w:p>
@@ -227,7 +263,25 @@
           <w:sz w:val="24"/>
           <w:szCs w:val="24"/>
         </w:rPr>
-        <w:t>Using FoSR model, we saw statistically significant difference between occasional and non-users and smaller statistically significantly differences between daily and non-users in region related to minimal constriction</w:t>
+        <w:t xml:space="preserve">Using </w:t>
+      </w:r>
+      <w:proofErr w:type="spellStart"/>
+      <w:r>
+        <w:rPr>
+          <w:rFonts w:ascii="Times New Roman" w:hAnsi="Times New Roman" w:cs="Times New Roman"/>
+          <w:sz w:val="24"/>
+          <w:szCs w:val="24"/>
+        </w:rPr>
+        <w:t>FoSR</w:t>
+      </w:r>
+      <w:proofErr w:type="spellEnd"/>
+      <w:r>
+        <w:rPr>
+          <w:rFonts w:ascii="Times New Roman" w:hAnsi="Times New Roman" w:cs="Times New Roman"/>
+          <w:sz w:val="24"/>
+          <w:szCs w:val="24"/>
+        </w:rPr>
+        <w:t xml:space="preserve"> model, we saw statistically significant difference between occasional and non-users and smaller statistically significantly differences between daily and non-users in region related to minimal constriction</w:t>
       </w:r>
       <w:commentRangeEnd w:id="0"/>
       <w:r>
@@ -327,6 +381,7 @@
           <w:szCs w:val="24"/>
         </w:rPr>
       </w:pPr>
+      <w:bookmarkStart w:id="1" w:name="_Hlk126832340"/>
       <w:r>
         <w:rPr>
           <w:rFonts w:ascii="Times New Roman" w:hAnsi="Times New Roman" w:cs="Times New Roman"/>
@@ -335,6 +390,87 @@
         </w:rPr>
         <w:t>Limitations?</w:t>
       </w:r>
+    </w:p>
+    <w:p>
+      <w:pPr>
+        <w:pStyle w:val="ListParagraph"/>
+        <w:numPr>
+          <w:ilvl w:val="0"/>
+          <w:numId w:val="2"/>
+        </w:numPr>
+        <w:rPr>
+          <w:rFonts w:ascii="Times New Roman" w:hAnsi="Times New Roman" w:cs="Times New Roman"/>
+          <w:sz w:val="24"/>
+          <w:szCs w:val="24"/>
+        </w:rPr>
+      </w:pPr>
+      <w:r>
+        <w:rPr>
+          <w:rFonts w:ascii="Times New Roman" w:hAnsi="Times New Roman" w:cs="Times New Roman"/>
+          <w:sz w:val="24"/>
+          <w:szCs w:val="24"/>
+        </w:rPr>
+        <w:t>Small sample size</w:t>
+      </w:r>
+    </w:p>
+    <w:p>
+      <w:pPr>
+        <w:pStyle w:val="ListParagraph"/>
+        <w:numPr>
+          <w:ilvl w:val="0"/>
+          <w:numId w:val="2"/>
+        </w:numPr>
+        <w:rPr>
+          <w:rFonts w:ascii="Times New Roman" w:hAnsi="Times New Roman" w:cs="Times New Roman"/>
+          <w:sz w:val="24"/>
+          <w:szCs w:val="24"/>
+        </w:rPr>
+      </w:pPr>
+      <w:r>
+        <w:rPr>
+          <w:rFonts w:ascii="Times New Roman" w:hAnsi="Times New Roman" w:cs="Times New Roman"/>
+          <w:sz w:val="24"/>
+          <w:szCs w:val="24"/>
+        </w:rPr>
+        <w:t xml:space="preserve">Noisy Data </w:t>
+      </w:r>
+    </w:p>
+    <w:p>
+      <w:pPr>
+        <w:pStyle w:val="ListParagraph"/>
+        <w:numPr>
+          <w:ilvl w:val="0"/>
+          <w:numId w:val="2"/>
+        </w:numPr>
+        <w:rPr>
+          <w:rFonts w:ascii="Times New Roman" w:hAnsi="Times New Roman" w:cs="Times New Roman"/>
+          <w:sz w:val="24"/>
+          <w:szCs w:val="24"/>
+        </w:rPr>
+      </w:pPr>
+      <w:r>
+        <w:rPr>
+          <w:rFonts w:ascii="Times New Roman" w:hAnsi="Times New Roman" w:cs="Times New Roman"/>
+          <w:sz w:val="24"/>
+          <w:szCs w:val="24"/>
+        </w:rPr>
+        <w:t>Did not capture pupil size at baseline (can affect pupil dilation rate)</w:t>
+      </w:r>
+    </w:p>
+    <w:bookmarkEnd w:id="1"/>
+    <w:p>
+      <w:pPr>
+        <w:pStyle w:val="ListParagraph"/>
+        <w:numPr>
+          <w:ilvl w:val="0"/>
+          <w:numId w:val="2"/>
+        </w:numPr>
+        <w:rPr>
+          <w:rFonts w:ascii="Times New Roman" w:hAnsi="Times New Roman" w:cs="Times New Roman"/>
+          <w:sz w:val="24"/>
+          <w:szCs w:val="24"/>
+        </w:rPr>
+      </w:pPr>
     </w:p>
     <w:p>
       <w:pPr>
@@ -392,6 +528,241 @@
 <w16cid:commentsIds xmlns:wpc="http://schemas.microsoft.com/office/word/2010/wordprocessingCanvas" xmlns:cx="http://schemas.microsoft.com/office/drawing/2014/chartex" xmlns:cx1="http://schemas.microsoft.com/office/drawing/2015/9/8/chartex" xmlns:cx2="http://schemas.microsoft.com/office/drawing/2015/10/21/chartex" xmlns:cx3="http://schemas.microsoft.com/office/drawing/2016/5/9/chartex" xmlns:cx4="http://schemas.microsoft.com/office/drawing/2016/5/10/chartex" xmlns:cx5="http://schemas.microsoft.com/office/drawing/2016/5/11/chartex" xmlns:cx6="http://schemas.microsoft.com/office/drawing/2016/5/12/chartex" xmlns:cx7="http://schemas.microsoft.com/office/drawing/2016/5/13/chartex" xmlns:cx8="http://schemas.microsoft.com/office/drawing/2016/5/14/chartex" xmlns:mc="http://schemas.openxmlformats.org/markup-compatibility/2006" xmlns:aink="http://schemas.microsoft.com/office/drawing/2016/ink" xmlns:am3d="http://schemas.microsoft.com/office/drawing/2017/model3d" xmlns:o="urn:schemas-microsoft-com:office:office" xmlns:oel="http://schemas.microsoft.com/office/2019/extlst" xmlns:r="http://schemas.openxmlformats.org/officeDocument/2006/relationships" xmlns:m="http://schemas.openxmlformats.org/officeDocument/2006/math" xmlns:v="urn:schemas-microsoft-com:vml" xmlns:wp14="http://schemas.microsoft.com/office/word/2010/wordprocessingDrawing" xmlns:wp="http://schemas.openxmlformats.org/drawingml/2006/wordprocessingDrawing" xmlns:w10="urn:schemas-microsoft-com:office:word" xmlns:w="http://schemas.openxmlformats.org/wordprocessingml/2006/main" xmlns:w14="http://schemas.microsoft.com/office/word/2010/wordml" xmlns:w15="http://schemas.microsoft.com/office/word/2012/wordml" xmlns:w16cex="http://schemas.microsoft.com/office/word/2018/wordml/cex" xmlns:w16cid="http://schemas.microsoft.com/office/word/2016/wordml/cid" xmlns:w16="http://schemas.microsoft.com/office/word/2018/wordml" xmlns:w16sdtdh="http://schemas.microsoft.com/office/word/2020/wordml/sdtdatahash" xmlns:w16se="http://schemas.microsoft.com/office/word/2015/wordml/symex" xmlns:wpg="http://schemas.microsoft.com/office/word/2010/wordprocessingGroup" xmlns:wpi="http://schemas.microsoft.com/office/word/2010/wordprocessingInk" xmlns:wne="http://schemas.microsoft.com/office/word/2006/wordml" xmlns:wps="http://schemas.microsoft.com/office/word/2010/wordprocessingShape" mc:Ignorable="w14 w15 w16se w16cid w16 w16cex w16sdtdh wp14">
   <w16cid:commentId w16cid:paraId="68CD2072" w16cid:durableId="278F40BE"/>
 </w16cid:commentsIds>
+</file>
+
+<file path=word/numbering.xml><?xml version="1.0" encoding="utf-8"?>
+<w:numbering xmlns:wpc="http://schemas.microsoft.com/office/word/2010/wordprocessingCanvas" xmlns:cx="http://schemas.microsoft.com/office/drawing/2014/chartex" xmlns:cx1="http://schemas.microsoft.com/office/drawing/2015/9/8/chartex" xmlns:cx2="http://schemas.microsoft.com/office/drawing/2015/10/21/chartex" xmlns:cx3="http://schemas.microsoft.com/office/drawing/2016/5/9/chartex" xmlns:cx4="http://schemas.microsoft.com/office/drawing/2016/5/10/chartex" xmlns:cx5="http://schemas.microsoft.com/office/drawing/2016/5/11/chartex" xmlns:cx6="http://schemas.microsoft.com/office/drawing/2016/5/12/chartex" xmlns:cx7="http://schemas.microsoft.com/office/drawing/2016/5/13/chartex" xmlns:cx8="http://schemas.microsoft.com/office/drawing/2016/5/14/chartex" xmlns:mc="http://schemas.openxmlformats.org/markup-compatibility/2006" xmlns:aink="http://schemas.microsoft.com/office/drawing/2016/ink" xmlns:am3d="http://schemas.microsoft.com/office/drawing/2017/model3d" xmlns:o="urn:schemas-microsoft-com:office:office" xmlns:oel="http://schemas.microsoft.com/office/2019/extlst" xmlns:r="http://schemas.openxmlformats.org/officeDocument/2006/relationships" xmlns:m="http://schemas.openxmlformats.org/officeDocument/2006/math" xmlns:v="urn:schemas-microsoft-com:vml" xmlns:wp14="http://schemas.microsoft.com/office/word/2010/wordprocessingDrawing" xmlns:wp="http://schemas.openxmlformats.org/drawingml/2006/wordprocessingDrawing" xmlns:w10="urn:schemas-microsoft-com:office:word" xmlns:w="http://schemas.openxmlformats.org/wordprocessingml/2006/main" xmlns:w14="http://schemas.microsoft.com/office/word/2010/wordml" xmlns:w15="http://schemas.microsoft.com/office/word/2012/wordml" xmlns:w16cex="http://schemas.microsoft.com/office/word/2018/wordml/cex" xmlns:w16cid="http://schemas.microsoft.com/office/word/2016/wordml/cid" xmlns:w16="http://schemas.microsoft.com/office/word/2018/wordml" xmlns:w16sdtdh="http://schemas.microsoft.com/office/word/2020/wordml/sdtdatahash" xmlns:w16se="http://schemas.microsoft.com/office/word/2015/wordml/symex" xmlns:wpg="http://schemas.microsoft.com/office/word/2010/wordprocessingGroup" xmlns:wpi="http://schemas.microsoft.com/office/word/2010/wordprocessingInk" xmlns:wne="http://schemas.microsoft.com/office/word/2006/wordml" xmlns:wps="http://schemas.microsoft.com/office/word/2010/wordprocessingShape" mc:Ignorable="w14 w15 w16se w16cid w16 w16cex w16sdtdh wp14">
+  <w:abstractNum w:abstractNumId="0" w15:restartNumberingAfterBreak="0">
+    <w:nsid w:val="13A37735"/>
+    <w:multiLevelType w:val="hybridMultilevel"/>
+    <w:tmpl w:val="B35C4898"/>
+    <w:lvl w:ilvl="0" w:tplc="02F6E30A">
+      <w:numFmt w:val="bullet"/>
+      <w:lvlText w:val="-"/>
+      <w:lvlJc w:val="left"/>
+      <w:pPr>
+        <w:ind w:left="720" w:hanging="360"/>
+      </w:pPr>
+      <w:rPr>
+        <w:rFonts w:ascii="Times New Roman" w:eastAsiaTheme="minorHAnsi" w:hAnsi="Times New Roman" w:cs="Times New Roman" w:hint="default"/>
+      </w:rPr>
+    </w:lvl>
+    <w:lvl w:ilvl="1" w:tplc="04090003" w:tentative="1">
+      <w:start w:val="1"/>
+      <w:numFmt w:val="bullet"/>
+      <w:lvlText w:val="o"/>
+      <w:lvlJc w:val="left"/>
+      <w:pPr>
+        <w:ind w:left="1440" w:hanging="360"/>
+      </w:pPr>
+      <w:rPr>
+        <w:rFonts w:ascii="Courier New" w:hAnsi="Courier New" w:cs="Courier New" w:hint="default"/>
+      </w:rPr>
+    </w:lvl>
+    <w:lvl w:ilvl="2" w:tplc="04090005" w:tentative="1">
+      <w:start w:val="1"/>
+      <w:numFmt w:val="bullet"/>
+      <w:lvlText w:val=""/>
+      <w:lvlJc w:val="left"/>
+      <w:pPr>
+        <w:ind w:left="2160" w:hanging="360"/>
+      </w:pPr>
+      <w:rPr>
+        <w:rFonts w:ascii="Wingdings" w:hAnsi="Wingdings" w:hint="default"/>
+      </w:rPr>
+    </w:lvl>
+    <w:lvl w:ilvl="3" w:tplc="04090001" w:tentative="1">
+      <w:start w:val="1"/>
+      <w:numFmt w:val="bullet"/>
+      <w:lvlText w:val=""/>
+      <w:lvlJc w:val="left"/>
+      <w:pPr>
+        <w:ind w:left="2880" w:hanging="360"/>
+      </w:pPr>
+      <w:rPr>
+        <w:rFonts w:ascii="Symbol" w:hAnsi="Symbol" w:hint="default"/>
+      </w:rPr>
+    </w:lvl>
+    <w:lvl w:ilvl="4" w:tplc="04090003" w:tentative="1">
+      <w:start w:val="1"/>
+      <w:numFmt w:val="bullet"/>
+      <w:lvlText w:val="o"/>
+      <w:lvlJc w:val="left"/>
+      <w:pPr>
+        <w:ind w:left="3600" w:hanging="360"/>
+      </w:pPr>
+      <w:rPr>
+        <w:rFonts w:ascii="Courier New" w:hAnsi="Courier New" w:cs="Courier New" w:hint="default"/>
+      </w:rPr>
+    </w:lvl>
+    <w:lvl w:ilvl="5" w:tplc="04090005" w:tentative="1">
+      <w:start w:val="1"/>
+      <w:numFmt w:val="bullet"/>
+      <w:lvlText w:val=""/>
+      <w:lvlJc w:val="left"/>
+      <w:pPr>
+        <w:ind w:left="4320" w:hanging="360"/>
+      </w:pPr>
+      <w:rPr>
+        <w:rFonts w:ascii="Wingdings" w:hAnsi="Wingdings" w:hint="default"/>
+      </w:rPr>
+    </w:lvl>
+    <w:lvl w:ilvl="6" w:tplc="04090001" w:tentative="1">
+      <w:start w:val="1"/>
+      <w:numFmt w:val="bullet"/>
+      <w:lvlText w:val=""/>
+      <w:lvlJc w:val="left"/>
+      <w:pPr>
+        <w:ind w:left="5040" w:hanging="360"/>
+      </w:pPr>
+      <w:rPr>
+        <w:rFonts w:ascii="Symbol" w:hAnsi="Symbol" w:hint="default"/>
+      </w:rPr>
+    </w:lvl>
+    <w:lvl w:ilvl="7" w:tplc="04090003" w:tentative="1">
+      <w:start w:val="1"/>
+      <w:numFmt w:val="bullet"/>
+      <w:lvlText w:val="o"/>
+      <w:lvlJc w:val="left"/>
+      <w:pPr>
+        <w:ind w:left="5760" w:hanging="360"/>
+      </w:pPr>
+      <w:rPr>
+        <w:rFonts w:ascii="Courier New" w:hAnsi="Courier New" w:cs="Courier New" w:hint="default"/>
+      </w:rPr>
+    </w:lvl>
+    <w:lvl w:ilvl="8" w:tplc="04090005" w:tentative="1">
+      <w:start w:val="1"/>
+      <w:numFmt w:val="bullet"/>
+      <w:lvlText w:val=""/>
+      <w:lvlJc w:val="left"/>
+      <w:pPr>
+        <w:ind w:left="6480" w:hanging="360"/>
+      </w:pPr>
+      <w:rPr>
+        <w:rFonts w:ascii="Wingdings" w:hAnsi="Wingdings" w:hint="default"/>
+      </w:rPr>
+    </w:lvl>
+  </w:abstractNum>
+  <w:abstractNum w:abstractNumId="1" w15:restartNumberingAfterBreak="0">
+    <w:nsid w:val="4D824B57"/>
+    <w:multiLevelType w:val="hybridMultilevel"/>
+    <w:tmpl w:val="A712D39E"/>
+    <w:lvl w:ilvl="0" w:tplc="81AAC380">
+      <w:numFmt w:val="bullet"/>
+      <w:lvlText w:val=""/>
+      <w:lvlJc w:val="left"/>
+      <w:pPr>
+        <w:ind w:left="720" w:hanging="360"/>
+      </w:pPr>
+      <w:rPr>
+        <w:rFonts w:ascii="Wingdings" w:eastAsiaTheme="minorHAnsi" w:hAnsi="Wingdings" w:cs="Times New Roman" w:hint="default"/>
+      </w:rPr>
+    </w:lvl>
+    <w:lvl w:ilvl="1" w:tplc="04090003" w:tentative="1">
+      <w:start w:val="1"/>
+      <w:numFmt w:val="bullet"/>
+      <w:lvlText w:val="o"/>
+      <w:lvlJc w:val="left"/>
+      <w:pPr>
+        <w:ind w:left="1440" w:hanging="360"/>
+      </w:pPr>
+      <w:rPr>
+        <w:rFonts w:ascii="Courier New" w:hAnsi="Courier New" w:cs="Courier New" w:hint="default"/>
+      </w:rPr>
+    </w:lvl>
+    <w:lvl w:ilvl="2" w:tplc="04090005" w:tentative="1">
+      <w:start w:val="1"/>
+      <w:numFmt w:val="bullet"/>
+      <w:lvlText w:val=""/>
+      <w:lvlJc w:val="left"/>
+      <w:pPr>
+        <w:ind w:left="2160" w:hanging="360"/>
+      </w:pPr>
+      <w:rPr>
+        <w:rFonts w:ascii="Wingdings" w:hAnsi="Wingdings" w:hint="default"/>
+      </w:rPr>
+    </w:lvl>
+    <w:lvl w:ilvl="3" w:tplc="04090001" w:tentative="1">
+      <w:start w:val="1"/>
+      <w:numFmt w:val="bullet"/>
+      <w:lvlText w:val=""/>
+      <w:lvlJc w:val="left"/>
+      <w:pPr>
+        <w:ind w:left="2880" w:hanging="360"/>
+      </w:pPr>
+      <w:rPr>
+        <w:rFonts w:ascii="Symbol" w:hAnsi="Symbol" w:hint="default"/>
+      </w:rPr>
+    </w:lvl>
+    <w:lvl w:ilvl="4" w:tplc="04090003" w:tentative="1">
+      <w:start w:val="1"/>
+      <w:numFmt w:val="bullet"/>
+      <w:lvlText w:val="o"/>
+      <w:lvlJc w:val="left"/>
+      <w:pPr>
+        <w:ind w:left="3600" w:hanging="360"/>
+      </w:pPr>
+      <w:rPr>
+        <w:rFonts w:ascii="Courier New" w:hAnsi="Courier New" w:cs="Courier New" w:hint="default"/>
+      </w:rPr>
+    </w:lvl>
+    <w:lvl w:ilvl="5" w:tplc="04090005" w:tentative="1">
+      <w:start w:val="1"/>
+      <w:numFmt w:val="bullet"/>
+      <w:lvlText w:val=""/>
+      <w:lvlJc w:val="left"/>
+      <w:pPr>
+        <w:ind w:left="4320" w:hanging="360"/>
+      </w:pPr>
+      <w:rPr>
+        <w:rFonts w:ascii="Wingdings" w:hAnsi="Wingdings" w:hint="default"/>
+      </w:rPr>
+    </w:lvl>
+    <w:lvl w:ilvl="6" w:tplc="04090001" w:tentative="1">
+      <w:start w:val="1"/>
+      <w:numFmt w:val="bullet"/>
+      <w:lvlText w:val=""/>
+      <w:lvlJc w:val="left"/>
+      <w:pPr>
+        <w:ind w:left="5040" w:hanging="360"/>
+      </w:pPr>
+      <w:rPr>
+        <w:rFonts w:ascii="Symbol" w:hAnsi="Symbol" w:hint="default"/>
+      </w:rPr>
+    </w:lvl>
+    <w:lvl w:ilvl="7" w:tplc="04090003" w:tentative="1">
+      <w:start w:val="1"/>
+      <w:numFmt w:val="bullet"/>
+      <w:lvlText w:val="o"/>
+      <w:lvlJc w:val="left"/>
+      <w:pPr>
+        <w:ind w:left="5760" w:hanging="360"/>
+      </w:pPr>
+      <w:rPr>
+        <w:rFonts w:ascii="Courier New" w:hAnsi="Courier New" w:cs="Courier New" w:hint="default"/>
+      </w:rPr>
+    </w:lvl>
+    <w:lvl w:ilvl="8" w:tplc="04090005" w:tentative="1">
+      <w:start w:val="1"/>
+      <w:numFmt w:val="bullet"/>
+      <w:lvlText w:val=""/>
+      <w:lvlJc w:val="left"/>
+      <w:pPr>
+        <w:ind w:left="6480" w:hanging="360"/>
+      </w:pPr>
+      <w:rPr>
+        <w:rFonts w:ascii="Wingdings" w:hAnsi="Wingdings" w:hint="default"/>
+      </w:rPr>
+    </w:lvl>
+  </w:abstractNum>
+  <w:num w:numId="1" w16cid:durableId="1042170909">
+    <w:abstractNumId w:val="1"/>
+  </w:num>
+  <w:num w:numId="2" w16cid:durableId="1292321562">
+    <w:abstractNumId w:val="0"/>
+  </w:num>
+</w:numbering>
 </file>
 
 <file path=word/people.xml><?xml version="1.0" encoding="utf-8"?>
@@ -894,6 +1265,17 @@
       <w:szCs w:val="20"/>
     </w:rPr>
   </w:style>
+  <w:style w:type="paragraph" w:styleId="ListParagraph">
+    <w:name w:val="List Paragraph"/>
+    <w:basedOn w:val="Normal"/>
+    <w:uiPriority w:val="34"/>
+    <w:qFormat/>
+    <w:rsid w:val="00932806"/>
+    <w:pPr>
+      <w:ind w:left="720"/>
+      <w:contextualSpacing/>
+    </w:pPr>
+  </w:style>
 </w:styles>
 </file>
 

</xml_diff>

<commit_message>
Editing Abstract for manuscript
</commit_message>
<xml_diff>
--- a/drafts/PupilLightReflexAbstract_draft.docx
+++ b/drafts/PupilLightReflexAbstract_draft.docx
@@ -16,7 +16,7 @@
           <w:sz w:val="24"/>
           <w:szCs w:val="24"/>
         </w:rPr>
-        <w:t>Abstract – Pupil Response to Light Reflex Test by Marijuana User Category</w:t>
+        <w:t>Journal: Journal of Safety Research</w:t>
       </w:r>
     </w:p>
     <w:p>
@@ -27,13 +27,24 @@
           <w:szCs w:val="24"/>
         </w:rPr>
       </w:pPr>
-      <w:r>
-        <w:rPr>
-          <w:rFonts w:ascii="Times New Roman" w:hAnsi="Times New Roman" w:cs="Times New Roman"/>
-          <w:sz w:val="24"/>
-          <w:szCs w:val="24"/>
-        </w:rPr>
-        <w:t xml:space="preserve">Introduction/Purpose: </w:t>
+      <w:hyperlink r:id="rId5" w:history="1">
+        <w:r>
+          <w:rPr>
+            <w:rStyle w:val="Hyperlink"/>
+            <w:rFonts w:ascii="Times New Roman" w:hAnsi="Times New Roman" w:cs="Times New Roman"/>
+            <w:sz w:val="24"/>
+            <w:szCs w:val="24"/>
+          </w:rPr>
+          <w:t>https://www.elsevier.com/journals/journal-of-safety-research/0022-4375/guide-for-authors</w:t>
+        </w:r>
+      </w:hyperlink>
+      <w:r>
+        <w:rPr>
+          <w:rFonts w:ascii="Times New Roman" w:hAnsi="Times New Roman" w:cs="Times New Roman"/>
+          <w:sz w:val="24"/>
+          <w:szCs w:val="24"/>
+        </w:rPr>
+        <w:t xml:space="preserve"> </w:t>
       </w:r>
     </w:p>
     <w:p>
@@ -50,107 +61,7 @@
           <w:sz w:val="24"/>
           <w:szCs w:val="24"/>
         </w:rPr>
-        <w:t xml:space="preserve">With the current push to legalize marijuana for recreational use, an objective measure of functional impairment is needed to define driving under the influence. While multiple tests of functional impairment are conducted, such as </w:t>
-      </w:r>
-      <w:r>
-        <w:rPr>
-          <w:rFonts w:ascii="Times New Roman" w:hAnsi="Times New Roman" w:cs="Times New Roman"/>
-          <w:sz w:val="24"/>
-          <w:szCs w:val="24"/>
-          <w:highlight w:val="yellow"/>
-        </w:rPr>
-        <w:t>XXX</w:t>
-      </w:r>
-      <w:r>
-        <w:rPr>
-          <w:rFonts w:ascii="Times New Roman" w:hAnsi="Times New Roman" w:cs="Times New Roman"/>
-          <w:sz w:val="24"/>
-          <w:szCs w:val="24"/>
-        </w:rPr>
-        <w:t>, there is research (</w:t>
-      </w:r>
-      <w:r>
-        <w:rPr>
-          <w:rFonts w:ascii="Times New Roman" w:hAnsi="Times New Roman" w:cs="Times New Roman"/>
-          <w:sz w:val="24"/>
-          <w:szCs w:val="24"/>
-          <w:highlight w:val="yellow"/>
-        </w:rPr>
-        <w:t>?</w:t>
-      </w:r>
-      <w:r>
-        <w:rPr>
-          <w:rFonts w:ascii="Times New Roman" w:hAnsi="Times New Roman" w:cs="Times New Roman"/>
-          <w:sz w:val="24"/>
-          <w:szCs w:val="24"/>
-        </w:rPr>
-        <w:t>) demonstrating tolerance effects in these measures for habitual users of marijuana. One test for functional impairment is the pupil response to light reflex, and unlike other measure</w:t>
-      </w:r>
-      <w:r>
-        <w:rPr>
-          <w:rFonts w:ascii="Times New Roman" w:hAnsi="Times New Roman" w:cs="Times New Roman"/>
-          <w:sz w:val="24"/>
-          <w:szCs w:val="24"/>
-        </w:rPr>
-        <w:t>s</w:t>
-      </w:r>
-      <w:r>
-        <w:rPr>
-          <w:rFonts w:ascii="Times New Roman" w:hAnsi="Times New Roman" w:cs="Times New Roman"/>
-          <w:sz w:val="24"/>
-          <w:szCs w:val="24"/>
-        </w:rPr>
-        <w:t>, the research is mixed on the whether this test demonstrates tolerance in habitual users</w:t>
-      </w:r>
-      <w:r>
-        <w:rPr>
-          <w:rFonts w:ascii="Times New Roman" w:hAnsi="Times New Roman" w:cs="Times New Roman"/>
-          <w:sz w:val="24"/>
-          <w:szCs w:val="24"/>
-        </w:rPr>
-        <w:t xml:space="preserve"> </w:t>
-      </w:r>
-      <w:r>
-        <w:rPr>
-          <w:rFonts w:ascii="Times New Roman" w:hAnsi="Times New Roman" w:cs="Times New Roman"/>
-          <w:sz w:val="24"/>
-          <w:szCs w:val="24"/>
-          <w:highlight w:val="yellow"/>
-        </w:rPr>
-        <w:t>[REF]</w:t>
-      </w:r>
-      <w:r>
-        <w:rPr>
-          <w:rFonts w:ascii="Times New Roman" w:hAnsi="Times New Roman" w:cs="Times New Roman"/>
-          <w:sz w:val="24"/>
-          <w:szCs w:val="24"/>
-        </w:rPr>
-        <w:t>.</w:t>
-      </w:r>
-      <w:r>
-        <w:rPr>
-          <w:rFonts w:ascii="Times New Roman" w:hAnsi="Times New Roman" w:cs="Times New Roman"/>
-          <w:sz w:val="24"/>
-          <w:szCs w:val="24"/>
-        </w:rPr>
-        <w:t xml:space="preserve"> We explore differences between non-smokers, occasional and daily smokers of marijuana in a sample of 84 participants as part of </w:t>
-      </w:r>
-      <w:r>
-        <w:rPr>
-          <w:rFonts w:ascii="Times New Roman" w:hAnsi="Times New Roman" w:cs="Times New Roman"/>
-          <w:sz w:val="24"/>
-          <w:szCs w:val="24"/>
-          <w:highlight w:val="yellow"/>
-        </w:rPr>
-        <w:t>X</w:t>
-      </w:r>
-      <w:r>
-        <w:rPr>
-          <w:rFonts w:ascii="Times New Roman" w:hAnsi="Times New Roman" w:cs="Times New Roman"/>
-          <w:sz w:val="24"/>
-          <w:szCs w:val="24"/>
-        </w:rPr>
-        <w:t xml:space="preserve"> study.</w:t>
+        <w:t>Word Count: 300 (max)</w:t>
       </w:r>
     </w:p>
     <w:p>
@@ -167,7 +78,39 @@
           <w:sz w:val="24"/>
           <w:szCs w:val="24"/>
         </w:rPr>
-        <w:t>Methods:</w:t>
+        <w:t>Pupil</w:t>
+      </w:r>
+      <w:r>
+        <w:rPr>
+          <w:rFonts w:ascii="Times New Roman" w:hAnsi="Times New Roman" w:cs="Times New Roman"/>
+          <w:sz w:val="24"/>
+          <w:szCs w:val="24"/>
+        </w:rPr>
+        <w:t xml:space="preserve">lary Light Reflex Differences </w:t>
+      </w:r>
+      <w:r>
+        <w:rPr>
+          <w:rFonts w:ascii="Times New Roman" w:hAnsi="Times New Roman" w:cs="Times New Roman"/>
+          <w:sz w:val="24"/>
+          <w:szCs w:val="24"/>
+        </w:rPr>
+        <w:t xml:space="preserve">after </w:t>
+      </w:r>
+      <w:r>
+        <w:rPr>
+          <w:rFonts w:ascii="Times New Roman" w:hAnsi="Times New Roman" w:cs="Times New Roman"/>
+          <w:sz w:val="24"/>
+          <w:szCs w:val="24"/>
+        </w:rPr>
+        <w:t>Marijuana</w:t>
+      </w:r>
+      <w:r>
+        <w:rPr>
+          <w:rFonts w:ascii="Times New Roman" w:hAnsi="Times New Roman" w:cs="Times New Roman"/>
+          <w:sz w:val="24"/>
+          <w:szCs w:val="24"/>
+        </w:rPr>
+        <w:t xml:space="preserve"> Consumption by</w:t>
       </w:r>
       <w:r>
         <w:rPr>
@@ -176,6 +119,14 @@
           <w:szCs w:val="24"/>
         </w:rPr>
         <w:t xml:space="preserve"> </w:t>
+      </w:r>
+      <w:r>
+        <w:rPr>
+          <w:rFonts w:ascii="Times New Roman" w:hAnsi="Times New Roman" w:cs="Times New Roman"/>
+          <w:sz w:val="24"/>
+          <w:szCs w:val="24"/>
+        </w:rPr>
+        <w:t>Use Frequency</w:t>
       </w:r>
     </w:p>
     <w:p>
@@ -191,9 +142,8 @@
           <w:rFonts w:ascii="Times New Roman" w:hAnsi="Times New Roman" w:cs="Times New Roman"/>
           <w:sz w:val="24"/>
           <w:szCs w:val="24"/>
-          <w:highlight w:val="yellow"/>
-        </w:rPr>
-        <w:t>ADD Prediction Analysis</w:t>
+        </w:rPr>
+        <w:t xml:space="preserve">Introduction/Purpose: </w:t>
       </w:r>
     </w:p>
     <w:p>
@@ -210,25 +160,224 @@
           <w:sz w:val="24"/>
           <w:szCs w:val="24"/>
         </w:rPr>
-        <w:t>Using function-on-scalar regression (</w:t>
-      </w:r>
-      <w:proofErr w:type="spellStart"/>
-      <w:r>
-        <w:rPr>
-          <w:rFonts w:ascii="Times New Roman" w:hAnsi="Times New Roman" w:cs="Times New Roman"/>
-          <w:sz w:val="24"/>
-          <w:szCs w:val="24"/>
-        </w:rPr>
-        <w:t>FoSR</w:t>
-      </w:r>
-      <w:proofErr w:type="spellEnd"/>
-      <w:r>
-        <w:rPr>
-          <w:rFonts w:ascii="Times New Roman" w:hAnsi="Times New Roman" w:cs="Times New Roman"/>
-          <w:sz w:val="24"/>
-          <w:szCs w:val="24"/>
-        </w:rPr>
-        <w:t xml:space="preserve">) from a newer branch of statistical analysis called, functional data analysis, we estimate differences between trajectories of pupil response, with categories of marijuana use frequency. </w:t>
+        <w:t xml:space="preserve">With the current </w:t>
+      </w:r>
+      <w:r>
+        <w:rPr>
+          <w:rFonts w:ascii="Times New Roman" w:hAnsi="Times New Roman" w:cs="Times New Roman"/>
+          <w:sz w:val="24"/>
+          <w:szCs w:val="24"/>
+        </w:rPr>
+        <w:t>trends</w:t>
+      </w:r>
+      <w:r>
+        <w:rPr>
+          <w:rFonts w:ascii="Times New Roman" w:hAnsi="Times New Roman" w:cs="Times New Roman"/>
+          <w:sz w:val="24"/>
+          <w:szCs w:val="24"/>
+        </w:rPr>
+        <w:t xml:space="preserve"> to legalize marijuana for recreational use, an objective measure of functional impairment is needed to define driving </w:t>
+      </w:r>
+      <w:r>
+        <w:rPr>
+          <w:rFonts w:ascii="Times New Roman" w:hAnsi="Times New Roman" w:cs="Times New Roman"/>
+          <w:sz w:val="24"/>
+          <w:szCs w:val="24"/>
+        </w:rPr>
+        <w:t>impairment</w:t>
+      </w:r>
+      <w:r>
+        <w:rPr>
+          <w:rFonts w:ascii="Times New Roman" w:hAnsi="Times New Roman" w:cs="Times New Roman"/>
+          <w:sz w:val="24"/>
+          <w:szCs w:val="24"/>
+        </w:rPr>
+        <w:t>. While multiple tests of functional impairment are conducted</w:t>
+      </w:r>
+      <w:r>
+        <w:rPr>
+          <w:rFonts w:ascii="Times New Roman" w:hAnsi="Times New Roman" w:cs="Times New Roman"/>
+          <w:sz w:val="24"/>
+          <w:szCs w:val="24"/>
+        </w:rPr>
+        <w:t xml:space="preserve"> in the</w:t>
+      </w:r>
+      <w:r>
+        <w:rPr>
+          <w:rFonts w:ascii="Times New Roman" w:hAnsi="Times New Roman" w:cs="Times New Roman"/>
+          <w:sz w:val="24"/>
+          <w:szCs w:val="24"/>
+        </w:rPr>
+        <w:t xml:space="preserve"> </w:t>
+      </w:r>
+      <w:r>
+        <w:rPr>
+          <w:rFonts w:ascii="Times New Roman" w:hAnsi="Times New Roman" w:cs="Times New Roman"/>
+          <w:sz w:val="24"/>
+          <w:szCs w:val="24"/>
+        </w:rPr>
+        <w:t>Standard Field Sobriety Test</w:t>
+      </w:r>
+      <w:r>
+        <w:rPr>
+          <w:rFonts w:ascii="Times New Roman" w:hAnsi="Times New Roman" w:cs="Times New Roman"/>
+          <w:sz w:val="24"/>
+          <w:szCs w:val="24"/>
+        </w:rPr>
+        <w:t>,</w:t>
+      </w:r>
+      <w:r>
+        <w:rPr>
+          <w:rFonts w:ascii="Times New Roman" w:hAnsi="Times New Roman" w:cs="Times New Roman"/>
+          <w:sz w:val="24"/>
+          <w:szCs w:val="24"/>
+        </w:rPr>
+        <w:t xml:space="preserve"> research demonstrat</w:t>
+      </w:r>
+      <w:r>
+        <w:rPr>
+          <w:rFonts w:ascii="Times New Roman" w:hAnsi="Times New Roman" w:cs="Times New Roman"/>
+          <w:sz w:val="24"/>
+          <w:szCs w:val="24"/>
+        </w:rPr>
+        <w:t>es limited ability to detect</w:t>
+      </w:r>
+      <w:r>
+        <w:rPr>
+          <w:rFonts w:ascii="Times New Roman" w:hAnsi="Times New Roman" w:cs="Times New Roman"/>
+          <w:sz w:val="24"/>
+          <w:szCs w:val="24"/>
+        </w:rPr>
+        <w:t xml:space="preserve"> </w:t>
+      </w:r>
+      <w:r>
+        <w:rPr>
+          <w:rFonts w:ascii="Times New Roman" w:hAnsi="Times New Roman" w:cs="Times New Roman"/>
+          <w:sz w:val="24"/>
+          <w:szCs w:val="24"/>
+        </w:rPr>
+        <w:t>impairment</w:t>
+      </w:r>
+      <w:r>
+        <w:rPr>
+          <w:rFonts w:ascii="Times New Roman" w:hAnsi="Times New Roman" w:cs="Times New Roman"/>
+          <w:sz w:val="24"/>
+          <w:szCs w:val="24"/>
+        </w:rPr>
+        <w:t xml:space="preserve"> for habitual users of marijuana. </w:t>
+      </w:r>
+      <w:r>
+        <w:rPr>
+          <w:rFonts w:ascii="Times New Roman" w:hAnsi="Times New Roman" w:cs="Times New Roman"/>
+          <w:sz w:val="24"/>
+          <w:szCs w:val="24"/>
+        </w:rPr>
+        <w:t>However,</w:t>
+      </w:r>
+      <w:r>
+        <w:rPr>
+          <w:rFonts w:ascii="Times New Roman" w:hAnsi="Times New Roman" w:cs="Times New Roman"/>
+          <w:sz w:val="24"/>
+          <w:szCs w:val="24"/>
+        </w:rPr>
+        <w:t xml:space="preserve"> </w:t>
+      </w:r>
+      <w:r>
+        <w:rPr>
+          <w:rFonts w:ascii="Times New Roman" w:hAnsi="Times New Roman" w:cs="Times New Roman"/>
+          <w:sz w:val="24"/>
+          <w:szCs w:val="24"/>
+        </w:rPr>
+        <w:t xml:space="preserve">a </w:t>
+      </w:r>
+      <w:r>
+        <w:rPr>
+          <w:rFonts w:ascii="Times New Roman" w:hAnsi="Times New Roman" w:cs="Times New Roman"/>
+          <w:sz w:val="24"/>
+          <w:szCs w:val="24"/>
+        </w:rPr>
+        <w:t>potential</w:t>
+      </w:r>
+      <w:r>
+        <w:rPr>
+          <w:rFonts w:ascii="Times New Roman" w:hAnsi="Times New Roman" w:cs="Times New Roman"/>
+          <w:sz w:val="24"/>
+          <w:szCs w:val="24"/>
+        </w:rPr>
+        <w:t xml:space="preserve"> test for functional impairment is pupi</w:t>
+      </w:r>
+      <w:r>
+        <w:rPr>
+          <w:rFonts w:ascii="Times New Roman" w:hAnsi="Times New Roman" w:cs="Times New Roman"/>
+          <w:sz w:val="24"/>
+          <w:szCs w:val="24"/>
+        </w:rPr>
+        <w:t>llary light reflex (PLR)</w:t>
+      </w:r>
+      <w:r>
+        <w:rPr>
+          <w:rFonts w:ascii="Times New Roman" w:hAnsi="Times New Roman" w:cs="Times New Roman"/>
+          <w:sz w:val="24"/>
+          <w:szCs w:val="24"/>
+        </w:rPr>
+        <w:t>, and unlike other measure</w:t>
+      </w:r>
+      <w:r>
+        <w:rPr>
+          <w:rFonts w:ascii="Times New Roman" w:hAnsi="Times New Roman" w:cs="Times New Roman"/>
+          <w:sz w:val="24"/>
+          <w:szCs w:val="24"/>
+        </w:rPr>
+        <w:t>s</w:t>
+      </w:r>
+      <w:r>
+        <w:rPr>
+          <w:rFonts w:ascii="Times New Roman" w:hAnsi="Times New Roman" w:cs="Times New Roman"/>
+          <w:sz w:val="24"/>
+          <w:szCs w:val="24"/>
+        </w:rPr>
+        <w:t xml:space="preserve">, research is mixed on the whether this test </w:t>
+      </w:r>
+      <w:r>
+        <w:rPr>
+          <w:rFonts w:ascii="Times New Roman" w:hAnsi="Times New Roman" w:cs="Times New Roman"/>
+          <w:sz w:val="24"/>
+          <w:szCs w:val="24"/>
+        </w:rPr>
+        <w:t>reliably detects impairment in marijuana users</w:t>
+      </w:r>
+      <w:r>
+        <w:rPr>
+          <w:rFonts w:ascii="Times New Roman" w:hAnsi="Times New Roman" w:cs="Times New Roman"/>
+          <w:sz w:val="24"/>
+          <w:szCs w:val="24"/>
+        </w:rPr>
+        <w:t>.</w:t>
+      </w:r>
+      <w:r>
+        <w:rPr>
+          <w:rFonts w:ascii="Times New Roman" w:hAnsi="Times New Roman" w:cs="Times New Roman"/>
+          <w:sz w:val="24"/>
+          <w:szCs w:val="24"/>
+        </w:rPr>
+        <w:t xml:space="preserve"> We explore differences between non-smokers, occasional and daily smokers of marijuana in a sample of 84 participants as part of </w:t>
+      </w:r>
+      <w:r>
+        <w:rPr>
+          <w:rFonts w:ascii="Times New Roman" w:hAnsi="Times New Roman" w:cs="Times New Roman"/>
+          <w:sz w:val="24"/>
+          <w:szCs w:val="24"/>
+          <w:highlight w:val="yellow"/>
+        </w:rPr>
+        <w:t>X</w:t>
+      </w:r>
+      <w:r>
+        <w:rPr>
+          <w:rFonts w:ascii="Times New Roman" w:hAnsi="Times New Roman" w:cs="Times New Roman"/>
+          <w:sz w:val="24"/>
+          <w:szCs w:val="24"/>
+        </w:rPr>
+        <w:t xml:space="preserve"> study.</w:t>
       </w:r>
     </w:p>
     <w:p>
@@ -245,7 +394,7 @@
           <w:sz w:val="24"/>
           <w:szCs w:val="24"/>
         </w:rPr>
-        <w:t>Results:</w:t>
+        <w:t xml:space="preserve">Methods: </w:t>
       </w:r>
     </w:p>
     <w:p>
@@ -256,14 +405,37 @@
           <w:szCs w:val="24"/>
         </w:rPr>
       </w:pPr>
-      <w:commentRangeStart w:id="0"/>
-      <w:r>
-        <w:rPr>
-          <w:rFonts w:ascii="Times New Roman" w:hAnsi="Times New Roman" w:cs="Times New Roman"/>
-          <w:sz w:val="24"/>
-          <w:szCs w:val="24"/>
-        </w:rPr>
-        <w:t xml:space="preserve">Using </w:t>
+      <w:r>
+        <w:rPr>
+          <w:rFonts w:ascii="Times New Roman" w:hAnsi="Times New Roman" w:cs="Times New Roman"/>
+          <w:sz w:val="24"/>
+          <w:szCs w:val="24"/>
+        </w:rPr>
+        <w:t>ROC analyses were conducted on models to discriminate between smokers and non-smokers using either a single value summary of PLR</w:t>
+      </w:r>
+      <w:r>
+        <w:rPr>
+          <w:rFonts w:ascii="Times New Roman" w:hAnsi="Times New Roman" w:cs="Times New Roman"/>
+          <w:sz w:val="24"/>
+          <w:szCs w:val="24"/>
+        </w:rPr>
+        <w:t>, such as the point of minimal constriction,</w:t>
+      </w:r>
+      <w:r>
+        <w:rPr>
+          <w:rFonts w:ascii="Times New Roman" w:hAnsi="Times New Roman" w:cs="Times New Roman"/>
+          <w:sz w:val="24"/>
+          <w:szCs w:val="24"/>
+        </w:rPr>
+        <w:t xml:space="preserve"> or the full trajectories of PLR. Additionally, u</w:t>
+      </w:r>
+      <w:r>
+        <w:rPr>
+          <w:rFonts w:ascii="Times New Roman" w:hAnsi="Times New Roman" w:cs="Times New Roman"/>
+          <w:sz w:val="24"/>
+          <w:szCs w:val="24"/>
+        </w:rPr>
+        <w:t>sing function-on-scalar regression (</w:t>
       </w:r>
       <w:proofErr w:type="spellStart"/>
       <w:r>
@@ -281,22 +453,79 @@
           <w:sz w:val="24"/>
           <w:szCs w:val="24"/>
         </w:rPr>
-        <w:t xml:space="preserve"> model, we saw statistically significant difference between occasional and non-users and smaller statistically significantly differences between daily and non-users in region related to minimal constriction</w:t>
-      </w:r>
-      <w:commentRangeEnd w:id="0"/>
-      <w:r>
-        <w:rPr>
-          <w:rStyle w:val="CommentReference"/>
-        </w:rPr>
-        <w:commentReference w:id="0"/>
-      </w:r>
-      <w:r>
-        <w:rPr>
-          <w:rFonts w:ascii="Times New Roman" w:hAnsi="Times New Roman" w:cs="Times New Roman"/>
-          <w:sz w:val="24"/>
-          <w:szCs w:val="24"/>
-        </w:rPr>
-        <w:t>. There were no statistically significant differences between occasional and daily users.</w:t>
+        <w:t xml:space="preserve">) from </w:t>
+      </w:r>
+      <w:r>
+        <w:rPr>
+          <w:rFonts w:ascii="Times New Roman" w:hAnsi="Times New Roman" w:cs="Times New Roman"/>
+          <w:sz w:val="24"/>
+          <w:szCs w:val="24"/>
+        </w:rPr>
+        <w:t xml:space="preserve">the </w:t>
+      </w:r>
+      <w:r>
+        <w:rPr>
+          <w:rFonts w:ascii="Times New Roman" w:hAnsi="Times New Roman" w:cs="Times New Roman"/>
+          <w:sz w:val="24"/>
+          <w:szCs w:val="24"/>
+        </w:rPr>
+        <w:t xml:space="preserve">functional data </w:t>
+      </w:r>
+      <w:r>
+        <w:rPr>
+          <w:rFonts w:ascii="Times New Roman" w:hAnsi="Times New Roman" w:cs="Times New Roman"/>
+          <w:sz w:val="24"/>
+          <w:szCs w:val="24"/>
+        </w:rPr>
+        <w:t>branch of statistics</w:t>
+      </w:r>
+      <w:r>
+        <w:rPr>
+          <w:rFonts w:ascii="Times New Roman" w:hAnsi="Times New Roman" w:cs="Times New Roman"/>
+          <w:sz w:val="24"/>
+          <w:szCs w:val="24"/>
+        </w:rPr>
+        <w:t xml:space="preserve">, we estimate differences between trajectories of </w:t>
+      </w:r>
+      <w:r>
+        <w:rPr>
+          <w:rFonts w:ascii="Times New Roman" w:hAnsi="Times New Roman" w:cs="Times New Roman"/>
+          <w:sz w:val="24"/>
+          <w:szCs w:val="24"/>
+        </w:rPr>
+        <w:t>PLR</w:t>
+      </w:r>
+      <w:r>
+        <w:rPr>
+          <w:rFonts w:ascii="Times New Roman" w:hAnsi="Times New Roman" w:cs="Times New Roman"/>
+          <w:sz w:val="24"/>
+          <w:szCs w:val="24"/>
+        </w:rPr>
+        <w:t xml:space="preserve"> by</w:t>
+      </w:r>
+      <w:r>
+        <w:rPr>
+          <w:rFonts w:ascii="Times New Roman" w:hAnsi="Times New Roman" w:cs="Times New Roman"/>
+          <w:sz w:val="24"/>
+          <w:szCs w:val="24"/>
+        </w:rPr>
+        <w:t xml:space="preserve"> categories of </w:t>
+      </w:r>
+      <w:r>
+        <w:rPr>
+          <w:rFonts w:ascii="Times New Roman" w:hAnsi="Times New Roman" w:cs="Times New Roman"/>
+          <w:sz w:val="24"/>
+          <w:szCs w:val="24"/>
+        </w:rPr>
+        <w:t xml:space="preserve">daily, occasional or no </w:t>
+      </w:r>
+      <w:r>
+        <w:rPr>
+          <w:rFonts w:ascii="Times New Roman" w:hAnsi="Times New Roman" w:cs="Times New Roman"/>
+          <w:sz w:val="24"/>
+          <w:szCs w:val="24"/>
+        </w:rPr>
+        <w:t xml:space="preserve">marijuana use. </w:t>
       </w:r>
     </w:p>
     <w:p>
@@ -313,7 +542,7 @@
           <w:sz w:val="24"/>
           <w:szCs w:val="24"/>
         </w:rPr>
-        <w:t xml:space="preserve">Conclusion: </w:t>
+        <w:t>Results:</w:t>
       </w:r>
     </w:p>
     <w:p>
@@ -330,39 +559,23 @@
           <w:sz w:val="24"/>
           <w:szCs w:val="24"/>
         </w:rPr>
-        <w:t xml:space="preserve">By applying these newer </w:t>
-      </w:r>
-      <w:r>
-        <w:rPr>
-          <w:rFonts w:ascii="Times New Roman" w:hAnsi="Times New Roman" w:cs="Times New Roman"/>
-          <w:sz w:val="24"/>
-          <w:szCs w:val="24"/>
-        </w:rPr>
-        <w:t xml:space="preserve">statistical </w:t>
-      </w:r>
-      <w:r>
-        <w:rPr>
-          <w:rFonts w:ascii="Times New Roman" w:hAnsi="Times New Roman" w:cs="Times New Roman"/>
-          <w:sz w:val="24"/>
-          <w:szCs w:val="24"/>
-        </w:rPr>
-        <w:t xml:space="preserve">methods to pupil response data, we can </w:t>
-      </w:r>
-      <w:r>
-        <w:rPr>
-          <w:rFonts w:ascii="Times New Roman" w:hAnsi="Times New Roman" w:cs="Times New Roman"/>
-          <w:sz w:val="24"/>
-          <w:szCs w:val="24"/>
-        </w:rPr>
-        <w:t xml:space="preserve">show </w:t>
-      </w:r>
-      <w:r>
-        <w:rPr>
-          <w:rFonts w:ascii="Times New Roman" w:hAnsi="Times New Roman" w:cs="Times New Roman"/>
-          <w:sz w:val="24"/>
-          <w:szCs w:val="24"/>
-        </w:rPr>
-        <w:t>differences between non-user and both occasional and daily smokers of marijuana.</w:t>
+        <w:t>ROC analyses showed a higher AUC for the model using the full trajectories of PLR compared to the model of using single value summaries of the PLR (AUC:</w:t>
+      </w:r>
+      <w:r>
+        <w:rPr>
+          <w:rFonts w:ascii="Times New Roman" w:hAnsi="Times New Roman" w:cs="Times New Roman"/>
+          <w:sz w:val="24"/>
+          <w:szCs w:val="24"/>
+        </w:rPr>
+        <w:t xml:space="preserve"> 0.71 vs 0.68)</w:t>
+      </w:r>
+      <w:r>
+        <w:rPr>
+          <w:rFonts w:ascii="Times New Roman" w:hAnsi="Times New Roman" w:cs="Times New Roman"/>
+          <w:sz w:val="24"/>
+          <w:szCs w:val="24"/>
+        </w:rPr>
+        <w:t>.</w:t>
       </w:r>
       <w:r>
         <w:rPr>
@@ -371,6 +584,120 @@
           <w:szCs w:val="24"/>
         </w:rPr>
         <w:t xml:space="preserve"> </w:t>
+      </w:r>
+      <w:proofErr w:type="spellStart"/>
+      <w:r>
+        <w:rPr>
+          <w:rFonts w:ascii="Times New Roman" w:hAnsi="Times New Roman" w:cs="Times New Roman"/>
+          <w:sz w:val="24"/>
+          <w:szCs w:val="24"/>
+        </w:rPr>
+        <w:t>FoSR</w:t>
+      </w:r>
+      <w:proofErr w:type="spellEnd"/>
+      <w:r>
+        <w:rPr>
+          <w:rFonts w:ascii="Times New Roman" w:hAnsi="Times New Roman" w:cs="Times New Roman"/>
+          <w:sz w:val="24"/>
+          <w:szCs w:val="24"/>
+        </w:rPr>
+        <w:t xml:space="preserve"> model</w:t>
+      </w:r>
+      <w:r>
+        <w:rPr>
+          <w:rFonts w:ascii="Times New Roman" w:hAnsi="Times New Roman" w:cs="Times New Roman"/>
+          <w:sz w:val="24"/>
+          <w:szCs w:val="24"/>
+        </w:rPr>
+        <w:t xml:space="preserve">s estimated </w:t>
+      </w:r>
+      <w:r>
+        <w:rPr>
+          <w:rFonts w:ascii="Times New Roman" w:hAnsi="Times New Roman" w:cs="Times New Roman"/>
+          <w:sz w:val="24"/>
+          <w:szCs w:val="24"/>
+        </w:rPr>
+        <w:t>statistically significant difference</w:t>
+      </w:r>
+      <w:r>
+        <w:rPr>
+          <w:rFonts w:ascii="Times New Roman" w:hAnsi="Times New Roman" w:cs="Times New Roman"/>
+          <w:sz w:val="24"/>
+          <w:szCs w:val="24"/>
+        </w:rPr>
+        <w:t>s</w:t>
+      </w:r>
+      <w:r>
+        <w:rPr>
+          <w:rFonts w:ascii="Times New Roman" w:hAnsi="Times New Roman" w:cs="Times New Roman"/>
+          <w:sz w:val="24"/>
+          <w:szCs w:val="24"/>
+        </w:rPr>
+        <w:t xml:space="preserve"> between </w:t>
+      </w:r>
+      <w:r>
+        <w:rPr>
+          <w:rFonts w:ascii="Times New Roman" w:hAnsi="Times New Roman" w:cs="Times New Roman"/>
+          <w:sz w:val="24"/>
+          <w:szCs w:val="24"/>
+        </w:rPr>
+        <w:t xml:space="preserve">both </w:t>
+      </w:r>
+      <w:r>
+        <w:rPr>
+          <w:rFonts w:ascii="Times New Roman" w:hAnsi="Times New Roman" w:cs="Times New Roman"/>
+          <w:sz w:val="24"/>
+          <w:szCs w:val="24"/>
+        </w:rPr>
+        <w:t>occasional</w:t>
+      </w:r>
+      <w:r>
+        <w:rPr>
+          <w:rFonts w:ascii="Times New Roman" w:hAnsi="Times New Roman" w:cs="Times New Roman"/>
+          <w:sz w:val="24"/>
+          <w:szCs w:val="24"/>
+        </w:rPr>
+        <w:t xml:space="preserve"> and daily users when compared to </w:t>
+      </w:r>
+      <w:r>
+        <w:rPr>
+          <w:rFonts w:ascii="Times New Roman" w:hAnsi="Times New Roman" w:cs="Times New Roman"/>
+          <w:sz w:val="24"/>
+          <w:szCs w:val="24"/>
+        </w:rPr>
+        <w:t xml:space="preserve">non-users. </w:t>
+      </w:r>
+      <w:r>
+        <w:rPr>
+          <w:rFonts w:ascii="Times New Roman" w:hAnsi="Times New Roman" w:cs="Times New Roman"/>
+          <w:sz w:val="24"/>
+          <w:szCs w:val="24"/>
+        </w:rPr>
+        <w:t>N</w:t>
+      </w:r>
+      <w:r>
+        <w:rPr>
+          <w:rFonts w:ascii="Times New Roman" w:hAnsi="Times New Roman" w:cs="Times New Roman"/>
+          <w:sz w:val="24"/>
+          <w:szCs w:val="24"/>
+        </w:rPr>
+        <w:t xml:space="preserve">o statistically significant differences </w:t>
+      </w:r>
+      <w:r>
+        <w:rPr>
+          <w:rFonts w:ascii="Times New Roman" w:hAnsi="Times New Roman" w:cs="Times New Roman"/>
+          <w:sz w:val="24"/>
+          <w:szCs w:val="24"/>
+        </w:rPr>
+        <w:t xml:space="preserve">were estimated </w:t>
+      </w:r>
+      <w:r>
+        <w:rPr>
+          <w:rFonts w:ascii="Times New Roman" w:hAnsi="Times New Roman" w:cs="Times New Roman"/>
+          <w:sz w:val="24"/>
+          <w:szCs w:val="24"/>
+        </w:rPr>
+        <w:t>between occasional and daily users.</w:t>
       </w:r>
     </w:p>
     <w:p>
@@ -381,105 +708,225 @@
           <w:szCs w:val="24"/>
         </w:rPr>
       </w:pPr>
-      <w:bookmarkStart w:id="1" w:name="_Hlk126832340"/>
-      <w:r>
-        <w:rPr>
-          <w:rFonts w:ascii="Times New Roman" w:hAnsi="Times New Roman" w:cs="Times New Roman"/>
-          <w:sz w:val="24"/>
-          <w:szCs w:val="24"/>
-        </w:rPr>
-        <w:t>Limitations?</w:t>
+      <w:r>
+        <w:rPr>
+          <w:rFonts w:ascii="Times New Roman" w:hAnsi="Times New Roman" w:cs="Times New Roman"/>
+          <w:sz w:val="24"/>
+          <w:szCs w:val="24"/>
+        </w:rPr>
+        <w:t>Discussion</w:t>
+      </w:r>
+      <w:r>
+        <w:rPr>
+          <w:rFonts w:ascii="Times New Roman" w:hAnsi="Times New Roman" w:cs="Times New Roman"/>
+          <w:sz w:val="24"/>
+          <w:szCs w:val="24"/>
+        </w:rPr>
+        <w:t xml:space="preserve"> (Conclusion</w:t>
+      </w:r>
+      <w:r>
+        <w:rPr>
+          <w:rFonts w:ascii="Times New Roman" w:hAnsi="Times New Roman" w:cs="Times New Roman"/>
+          <w:sz w:val="24"/>
+          <w:szCs w:val="24"/>
+        </w:rPr>
+        <w:t xml:space="preserve"> [as per journal]</w:t>
+      </w:r>
+      <w:r>
+        <w:rPr>
+          <w:rFonts w:ascii="Times New Roman" w:hAnsi="Times New Roman" w:cs="Times New Roman"/>
+          <w:sz w:val="24"/>
+          <w:szCs w:val="24"/>
+        </w:rPr>
+        <w:t>)</w:t>
+      </w:r>
+      <w:r>
+        <w:rPr>
+          <w:rFonts w:ascii="Times New Roman" w:hAnsi="Times New Roman" w:cs="Times New Roman"/>
+          <w:sz w:val="24"/>
+          <w:szCs w:val="24"/>
+        </w:rPr>
+        <w:t xml:space="preserve">: </w:t>
       </w:r>
     </w:p>
     <w:p>
       <w:pPr>
-        <w:pStyle w:val="ListParagraph"/>
-        <w:numPr>
-          <w:ilvl w:val="0"/>
-          <w:numId w:val="2"/>
-        </w:numPr>
-        <w:rPr>
-          <w:rFonts w:ascii="Times New Roman" w:hAnsi="Times New Roman" w:cs="Times New Roman"/>
-          <w:sz w:val="24"/>
-          <w:szCs w:val="24"/>
-        </w:rPr>
-      </w:pPr>
-      <w:r>
-        <w:rPr>
-          <w:rFonts w:ascii="Times New Roman" w:hAnsi="Times New Roman" w:cs="Times New Roman"/>
-          <w:sz w:val="24"/>
-          <w:szCs w:val="24"/>
-        </w:rPr>
-        <w:t>Small sample size</w:t>
+        <w:rPr>
+          <w:rFonts w:ascii="Times New Roman" w:hAnsi="Times New Roman" w:cs="Times New Roman"/>
+          <w:sz w:val="24"/>
+          <w:szCs w:val="24"/>
+        </w:rPr>
+      </w:pPr>
+      <w:r>
+        <w:rPr>
+          <w:rFonts w:ascii="Times New Roman" w:hAnsi="Times New Roman" w:cs="Times New Roman"/>
+          <w:sz w:val="24"/>
+          <w:szCs w:val="24"/>
+        </w:rPr>
+        <w:t xml:space="preserve">By applying </w:t>
+      </w:r>
+      <w:r>
+        <w:rPr>
+          <w:rFonts w:ascii="Times New Roman" w:hAnsi="Times New Roman" w:cs="Times New Roman"/>
+          <w:sz w:val="24"/>
+          <w:szCs w:val="24"/>
+        </w:rPr>
+        <w:t>functional data</w:t>
+      </w:r>
+      <w:r>
+        <w:rPr>
+          <w:rFonts w:ascii="Times New Roman" w:hAnsi="Times New Roman" w:cs="Times New Roman"/>
+          <w:sz w:val="24"/>
+          <w:szCs w:val="24"/>
+        </w:rPr>
+        <w:t xml:space="preserve"> </w:t>
+      </w:r>
+      <w:r>
+        <w:rPr>
+          <w:rFonts w:ascii="Times New Roman" w:hAnsi="Times New Roman" w:cs="Times New Roman"/>
+          <w:sz w:val="24"/>
+          <w:szCs w:val="24"/>
+        </w:rPr>
+        <w:t xml:space="preserve">statistical </w:t>
+      </w:r>
+      <w:r>
+        <w:rPr>
+          <w:rFonts w:ascii="Times New Roman" w:hAnsi="Times New Roman" w:cs="Times New Roman"/>
+          <w:sz w:val="24"/>
+          <w:szCs w:val="24"/>
+        </w:rPr>
+        <w:t xml:space="preserve">methods to </w:t>
+      </w:r>
+      <w:r>
+        <w:rPr>
+          <w:rFonts w:ascii="Times New Roman" w:hAnsi="Times New Roman" w:cs="Times New Roman"/>
+          <w:sz w:val="24"/>
+          <w:szCs w:val="24"/>
+        </w:rPr>
+        <w:t>PLR</w:t>
+      </w:r>
+      <w:r>
+        <w:rPr>
+          <w:rFonts w:ascii="Times New Roman" w:hAnsi="Times New Roman" w:cs="Times New Roman"/>
+          <w:sz w:val="24"/>
+          <w:szCs w:val="24"/>
+        </w:rPr>
+        <w:t xml:space="preserve">, we </w:t>
+      </w:r>
+      <w:r>
+        <w:rPr>
+          <w:rFonts w:ascii="Times New Roman" w:hAnsi="Times New Roman" w:cs="Times New Roman"/>
+          <w:sz w:val="24"/>
+          <w:szCs w:val="24"/>
+        </w:rPr>
+        <w:t>have</w:t>
+      </w:r>
+      <w:r>
+        <w:rPr>
+          <w:rFonts w:ascii="Times New Roman" w:hAnsi="Times New Roman" w:cs="Times New Roman"/>
+          <w:sz w:val="24"/>
+          <w:szCs w:val="24"/>
+        </w:rPr>
+        <w:t xml:space="preserve"> </w:t>
+      </w:r>
+      <w:r>
+        <w:rPr>
+          <w:rFonts w:ascii="Times New Roman" w:hAnsi="Times New Roman" w:cs="Times New Roman"/>
+          <w:sz w:val="24"/>
+          <w:szCs w:val="24"/>
+        </w:rPr>
+        <w:t>show</w:t>
+      </w:r>
+      <w:r>
+        <w:rPr>
+          <w:rFonts w:ascii="Times New Roman" w:hAnsi="Times New Roman" w:cs="Times New Roman"/>
+          <w:sz w:val="24"/>
+          <w:szCs w:val="24"/>
+        </w:rPr>
+        <w:t>n</w:t>
+      </w:r>
+      <w:r>
+        <w:rPr>
+          <w:rFonts w:ascii="Times New Roman" w:hAnsi="Times New Roman" w:cs="Times New Roman"/>
+          <w:sz w:val="24"/>
+          <w:szCs w:val="24"/>
+        </w:rPr>
+        <w:t xml:space="preserve"> </w:t>
+      </w:r>
+      <w:r>
+        <w:rPr>
+          <w:rFonts w:ascii="Times New Roman" w:hAnsi="Times New Roman" w:cs="Times New Roman"/>
+          <w:sz w:val="24"/>
+          <w:szCs w:val="24"/>
+        </w:rPr>
+        <w:t>differences between non-user</w:t>
+      </w:r>
+      <w:r>
+        <w:rPr>
+          <w:rFonts w:ascii="Times New Roman" w:hAnsi="Times New Roman" w:cs="Times New Roman"/>
+          <w:sz w:val="24"/>
+          <w:szCs w:val="24"/>
+        </w:rPr>
+        <w:t>s</w:t>
+      </w:r>
+      <w:r>
+        <w:rPr>
+          <w:rFonts w:ascii="Times New Roman" w:hAnsi="Times New Roman" w:cs="Times New Roman"/>
+          <w:sz w:val="24"/>
+          <w:szCs w:val="24"/>
+        </w:rPr>
+        <w:t xml:space="preserve"> and both occasional and daily smokers of marijuana.</w:t>
+      </w:r>
+      <w:r>
+        <w:rPr>
+          <w:rFonts w:ascii="Times New Roman" w:hAnsi="Times New Roman" w:cs="Times New Roman"/>
+          <w:sz w:val="24"/>
+          <w:szCs w:val="24"/>
+        </w:rPr>
+        <w:t xml:space="preserve"> With further study of PLR, these methods may provide a simple and efficient method to determine driving impairment from marijuana use. </w:t>
+      </w:r>
+      <w:r>
+        <w:rPr>
+          <w:rFonts w:ascii="Times New Roman" w:hAnsi="Times New Roman" w:cs="Times New Roman"/>
+          <w:sz w:val="24"/>
+          <w:szCs w:val="24"/>
+        </w:rPr>
+        <w:t xml:space="preserve"> </w:t>
       </w:r>
     </w:p>
     <w:p>
       <w:pPr>
-        <w:pStyle w:val="ListParagraph"/>
-        <w:numPr>
-          <w:ilvl w:val="0"/>
-          <w:numId w:val="2"/>
-        </w:numPr>
-        <w:rPr>
-          <w:rFonts w:ascii="Times New Roman" w:hAnsi="Times New Roman" w:cs="Times New Roman"/>
-          <w:sz w:val="24"/>
-          <w:szCs w:val="24"/>
-        </w:rPr>
-      </w:pPr>
-      <w:r>
-        <w:rPr>
-          <w:rFonts w:ascii="Times New Roman" w:hAnsi="Times New Roman" w:cs="Times New Roman"/>
-          <w:sz w:val="24"/>
-          <w:szCs w:val="24"/>
-        </w:rPr>
-        <w:t xml:space="preserve">Noisy Data </w:t>
+        <w:rPr>
+          <w:rFonts w:ascii="Times New Roman" w:hAnsi="Times New Roman" w:cs="Times New Roman"/>
+          <w:sz w:val="24"/>
+          <w:szCs w:val="24"/>
+        </w:rPr>
+      </w:pPr>
+      <w:r>
+        <w:rPr>
+          <w:rFonts w:ascii="Times New Roman" w:hAnsi="Times New Roman" w:cs="Times New Roman"/>
+          <w:sz w:val="24"/>
+          <w:szCs w:val="24"/>
+        </w:rPr>
+        <w:t xml:space="preserve">Practical Application: </w:t>
       </w:r>
     </w:p>
     <w:p>
       <w:pPr>
-        <w:pStyle w:val="ListParagraph"/>
-        <w:numPr>
-          <w:ilvl w:val="0"/>
-          <w:numId w:val="2"/>
-        </w:numPr>
-        <w:rPr>
-          <w:rFonts w:ascii="Times New Roman" w:hAnsi="Times New Roman" w:cs="Times New Roman"/>
-          <w:sz w:val="24"/>
-          <w:szCs w:val="24"/>
-        </w:rPr>
-      </w:pPr>
-      <w:r>
-        <w:rPr>
-          <w:rFonts w:ascii="Times New Roman" w:hAnsi="Times New Roman" w:cs="Times New Roman"/>
-          <w:sz w:val="24"/>
-          <w:szCs w:val="24"/>
-        </w:rPr>
-        <w:t>Did not capture pupil size at baseline (can affect pupil dilation rate)</w:t>
-      </w:r>
-    </w:p>
-    <w:bookmarkEnd w:id="1"/>
-    <w:p>
-      <w:pPr>
-        <w:pStyle w:val="ListParagraph"/>
-        <w:numPr>
-          <w:ilvl w:val="0"/>
-          <w:numId w:val="2"/>
-        </w:numPr>
-        <w:rPr>
-          <w:rFonts w:ascii="Times New Roman" w:hAnsi="Times New Roman" w:cs="Times New Roman"/>
-          <w:sz w:val="24"/>
-          <w:szCs w:val="24"/>
-        </w:rPr>
-      </w:pPr>
-    </w:p>
-    <w:p>
-      <w:pPr>
-        <w:rPr>
-          <w:rFonts w:ascii="Times New Roman" w:hAnsi="Times New Roman" w:cs="Times New Roman"/>
-          <w:sz w:val="24"/>
-          <w:szCs w:val="24"/>
-        </w:rPr>
-      </w:pPr>
+        <w:rPr>
+          <w:rFonts w:ascii="Times New Roman" w:hAnsi="Times New Roman" w:cs="Times New Roman"/>
+          <w:sz w:val="24"/>
+          <w:szCs w:val="24"/>
+        </w:rPr>
+      </w:pPr>
+      <w:r>
+        <w:rPr>
+          <w:rFonts w:ascii="Times New Roman" w:hAnsi="Times New Roman" w:cs="Times New Roman"/>
+          <w:sz w:val="24"/>
+          <w:szCs w:val="24"/>
+        </w:rPr>
+        <w:t>As the rate of marijuana consumption increases, a simple, efficient and objective test of driving impairment is vital for ensuring driver and passenger safety on our roadways. By using methods from functional data, we can use PLR to develop a test of functional impairment from marijuana use.</w:t>
+      </w:r>
     </w:p>
     <w:sectPr>
       <w:pgSz w:w="12240" w:h="15840"/>
@@ -489,45 +936,6 @@
     </w:sectPr>
   </w:body>
 </w:document>
-</file>
-
-<file path=word/comments.xml><?xml version="1.0" encoding="utf-8"?>
-<w:comments xmlns:wpc="http://schemas.microsoft.com/office/word/2010/wordprocessingCanvas" xmlns:cx="http://schemas.microsoft.com/office/drawing/2014/chartex" xmlns:cx1="http://schemas.microsoft.com/office/drawing/2015/9/8/chartex" xmlns:cx2="http://schemas.microsoft.com/office/drawing/2015/10/21/chartex" xmlns:cx3="http://schemas.microsoft.com/office/drawing/2016/5/9/chartex" xmlns:cx4="http://schemas.microsoft.com/office/drawing/2016/5/10/chartex" xmlns:cx5="http://schemas.microsoft.com/office/drawing/2016/5/11/chartex" xmlns:cx6="http://schemas.microsoft.com/office/drawing/2016/5/12/chartex" xmlns:cx7="http://schemas.microsoft.com/office/drawing/2016/5/13/chartex" xmlns:cx8="http://schemas.microsoft.com/office/drawing/2016/5/14/chartex" xmlns:mc="http://schemas.openxmlformats.org/markup-compatibility/2006" xmlns:aink="http://schemas.microsoft.com/office/drawing/2016/ink" xmlns:am3d="http://schemas.microsoft.com/office/drawing/2017/model3d" xmlns:o="urn:schemas-microsoft-com:office:office" xmlns:oel="http://schemas.microsoft.com/office/2019/extlst" xmlns:r="http://schemas.openxmlformats.org/officeDocument/2006/relationships" xmlns:m="http://schemas.openxmlformats.org/officeDocument/2006/math" xmlns:v="urn:schemas-microsoft-com:vml" xmlns:wp14="http://schemas.microsoft.com/office/word/2010/wordprocessingDrawing" xmlns:wp="http://schemas.openxmlformats.org/drawingml/2006/wordprocessingDrawing" xmlns:w10="urn:schemas-microsoft-com:office:word" xmlns:w="http://schemas.openxmlformats.org/wordprocessingml/2006/main" xmlns:w14="http://schemas.microsoft.com/office/word/2010/wordml" xmlns:w15="http://schemas.microsoft.com/office/word/2012/wordml" xmlns:w16cex="http://schemas.microsoft.com/office/word/2018/wordml/cex" xmlns:w16cid="http://schemas.microsoft.com/office/word/2016/wordml/cid" xmlns:w16="http://schemas.microsoft.com/office/word/2018/wordml" xmlns:w16sdtdh="http://schemas.microsoft.com/office/word/2020/wordml/sdtdatahash" xmlns:w16se="http://schemas.microsoft.com/office/word/2015/wordml/symex" xmlns:wpg="http://schemas.microsoft.com/office/word/2010/wordprocessingGroup" xmlns:wpi="http://schemas.microsoft.com/office/word/2010/wordprocessingInk" xmlns:wne="http://schemas.microsoft.com/office/word/2006/wordml" xmlns:wps="http://schemas.microsoft.com/office/word/2010/wordprocessingShape" mc:Ignorable="w14 w15 w16se w16cid w16 w16cex w16sdtdh wp14">
-  <w:comment w:id="0" w:author="Godbole, Suneeta" w:date="2023-02-09T09:51:00Z" w:initials="GS">
-    <w:p>
-      <w:pPr>
-        <w:pStyle w:val="CommentText"/>
-      </w:pPr>
-      <w:r>
-        <w:rPr>
-          <w:rStyle w:val="CommentReference"/>
-        </w:rPr>
-        <w:annotationRef/>
-      </w:r>
-      <w:r>
-        <w:t>How to report periods of statistical significant differences and CIs?</w:t>
-      </w:r>
-    </w:p>
-  </w:comment>
-</w:comments>
-</file>
-
-<file path=word/commentsExtended.xml><?xml version="1.0" encoding="utf-8"?>
-<w15:commentsEx xmlns:wpc="http://schemas.microsoft.com/office/word/2010/wordprocessingCanvas" xmlns:cx="http://schemas.microsoft.com/office/drawing/2014/chartex" xmlns:cx1="http://schemas.microsoft.com/office/drawing/2015/9/8/chartex" xmlns:cx2="http://schemas.microsoft.com/office/drawing/2015/10/21/chartex" xmlns:cx3="http://schemas.microsoft.com/office/drawing/2016/5/9/chartex" xmlns:cx4="http://schemas.microsoft.com/office/drawing/2016/5/10/chartex" xmlns:cx5="http://schemas.microsoft.com/office/drawing/2016/5/11/chartex" xmlns:cx6="http://schemas.microsoft.com/office/drawing/2016/5/12/chartex" xmlns:cx7="http://schemas.microsoft.com/office/drawing/2016/5/13/chartex" xmlns:cx8="http://schemas.microsoft.com/office/drawing/2016/5/14/chartex" xmlns:mc="http://schemas.openxmlformats.org/markup-compatibility/2006" xmlns:aink="http://schemas.microsoft.com/office/drawing/2016/ink" xmlns:am3d="http://schemas.microsoft.com/office/drawing/2017/model3d" xmlns:o="urn:schemas-microsoft-com:office:office" xmlns:oel="http://schemas.microsoft.com/office/2019/extlst" xmlns:r="http://schemas.openxmlformats.org/officeDocument/2006/relationships" xmlns:m="http://schemas.openxmlformats.org/officeDocument/2006/math" xmlns:v="urn:schemas-microsoft-com:vml" xmlns:wp14="http://schemas.microsoft.com/office/word/2010/wordprocessingDrawing" xmlns:wp="http://schemas.openxmlformats.org/drawingml/2006/wordprocessingDrawing" xmlns:w10="urn:schemas-microsoft-com:office:word" xmlns:w="http://schemas.openxmlformats.org/wordprocessingml/2006/main" xmlns:w14="http://schemas.microsoft.com/office/word/2010/wordml" xmlns:w15="http://schemas.microsoft.com/office/word/2012/wordml" xmlns:w16cex="http://schemas.microsoft.com/office/word/2018/wordml/cex" xmlns:w16cid="http://schemas.microsoft.com/office/word/2016/wordml/cid" xmlns:w16="http://schemas.microsoft.com/office/word/2018/wordml" xmlns:w16sdtdh="http://schemas.microsoft.com/office/word/2020/wordml/sdtdatahash" xmlns:w16se="http://schemas.microsoft.com/office/word/2015/wordml/symex" xmlns:wpg="http://schemas.microsoft.com/office/word/2010/wordprocessingGroup" xmlns:wpi="http://schemas.microsoft.com/office/word/2010/wordprocessingInk" xmlns:wne="http://schemas.microsoft.com/office/word/2006/wordml" xmlns:wps="http://schemas.microsoft.com/office/word/2010/wordprocessingShape" mc:Ignorable="w14 w15 w16se w16cid w16 w16cex w16sdtdh wp14">
-  <w15:commentEx w15:paraId="68CD2072" w15:done="0"/>
-</w15:commentsEx>
-</file>
-
-<file path=word/commentsExtensible.xml><?xml version="1.0" encoding="utf-8"?>
-<w16cex:commentsExtensible xmlns:wpc="http://schemas.microsoft.com/office/word/2010/wordprocessingCanvas" xmlns:cx="http://schemas.microsoft.com/office/drawing/2014/chartex" xmlns:cx1="http://schemas.microsoft.com/office/drawing/2015/9/8/chartex" xmlns:cx2="http://schemas.microsoft.com/office/drawing/2015/10/21/chartex" xmlns:cx3="http://schemas.microsoft.com/office/drawing/2016/5/9/chartex" xmlns:cx4="http://schemas.microsoft.com/office/drawing/2016/5/10/chartex" xmlns:cx5="http://schemas.microsoft.com/office/drawing/2016/5/11/chartex" xmlns:cx6="http://schemas.microsoft.com/office/drawing/2016/5/12/chartex" xmlns:cx7="http://schemas.microsoft.com/office/drawing/2016/5/13/chartex" xmlns:cx8="http://schemas.microsoft.com/office/drawing/2016/5/14/chartex" xmlns:mc="http://schemas.openxmlformats.org/markup-compatibility/2006" xmlns:aink="http://schemas.microsoft.com/office/drawing/2016/ink" xmlns:am3d="http://schemas.microsoft.com/office/drawing/2017/model3d" xmlns:o="urn:schemas-microsoft-com:office:office" xmlns:oel="http://schemas.microsoft.com/office/2019/extlst" xmlns:r="http://schemas.openxmlformats.org/officeDocument/2006/relationships" xmlns:m="http://schemas.openxmlformats.org/officeDocument/2006/math" xmlns:v="urn:schemas-microsoft-com:vml" xmlns:wp14="http://schemas.microsoft.com/office/word/2010/wordprocessingDrawing" xmlns:wp="http://schemas.openxmlformats.org/drawingml/2006/wordprocessingDrawing" xmlns:w10="urn:schemas-microsoft-com:office:word" xmlns:w="http://schemas.openxmlformats.org/wordprocessingml/2006/main" xmlns:w14="http://schemas.microsoft.com/office/word/2010/wordml" xmlns:w15="http://schemas.microsoft.com/office/word/2012/wordml" xmlns:w16cex="http://schemas.microsoft.com/office/word/2018/wordml/cex" xmlns:w16cid="http://schemas.microsoft.com/office/word/2016/wordml/cid" xmlns:w16="http://schemas.microsoft.com/office/word/2018/wordml" xmlns:w16sdtdh="http://schemas.microsoft.com/office/word/2020/wordml/sdtdatahash" xmlns:w16se="http://schemas.microsoft.com/office/word/2015/wordml/symex" xmlns:wpg="http://schemas.microsoft.com/office/word/2010/wordprocessingGroup" xmlns:wpi="http://schemas.microsoft.com/office/word/2010/wordprocessingInk" xmlns:wne="http://schemas.microsoft.com/office/word/2006/wordml" xmlns:wps="http://schemas.microsoft.com/office/word/2010/wordprocessingShape" mc:Ignorable="w14 w15 w16se w16cid w16 w16cex w16sdtdh wp14">
-  <w16cex:commentExtensible w16cex:durableId="278F40BE" w16cex:dateUtc="2023-02-09T16:51:00Z"/>
-</w16cex:commentsExtensible>
-</file>
-
-<file path=word/commentsIds.xml><?xml version="1.0" encoding="utf-8"?>
-<w16cid:commentsIds xmlns:wpc="http://schemas.microsoft.com/office/word/2010/wordprocessingCanvas" xmlns:cx="http://schemas.microsoft.com/office/drawing/2014/chartex" xmlns:cx1="http://schemas.microsoft.com/office/drawing/2015/9/8/chartex" xmlns:cx2="http://schemas.microsoft.com/office/drawing/2015/10/21/chartex" xmlns:cx3="http://schemas.microsoft.com/office/drawing/2016/5/9/chartex" xmlns:cx4="http://schemas.microsoft.com/office/drawing/2016/5/10/chartex" xmlns:cx5="http://schemas.microsoft.com/office/drawing/2016/5/11/chartex" xmlns:cx6="http://schemas.microsoft.com/office/drawing/2016/5/12/chartex" xmlns:cx7="http://schemas.microsoft.com/office/drawing/2016/5/13/chartex" xmlns:cx8="http://schemas.microsoft.com/office/drawing/2016/5/14/chartex" xmlns:mc="http://schemas.openxmlformats.org/markup-compatibility/2006" xmlns:aink="http://schemas.microsoft.com/office/drawing/2016/ink" xmlns:am3d="http://schemas.microsoft.com/office/drawing/2017/model3d" xmlns:o="urn:schemas-microsoft-com:office:office" xmlns:oel="http://schemas.microsoft.com/office/2019/extlst" xmlns:r="http://schemas.openxmlformats.org/officeDocument/2006/relationships" xmlns:m="http://schemas.openxmlformats.org/officeDocument/2006/math" xmlns:v="urn:schemas-microsoft-com:vml" xmlns:wp14="http://schemas.microsoft.com/office/word/2010/wordprocessingDrawing" xmlns:wp="http://schemas.openxmlformats.org/drawingml/2006/wordprocessingDrawing" xmlns:w10="urn:schemas-microsoft-com:office:word" xmlns:w="http://schemas.openxmlformats.org/wordprocessingml/2006/main" xmlns:w14="http://schemas.microsoft.com/office/word/2010/wordml" xmlns:w15="http://schemas.microsoft.com/office/word/2012/wordml" xmlns:w16cex="http://schemas.microsoft.com/office/word/2018/wordml/cex" xmlns:w16cid="http://schemas.microsoft.com/office/word/2016/wordml/cid" xmlns:w16="http://schemas.microsoft.com/office/word/2018/wordml" xmlns:w16sdtdh="http://schemas.microsoft.com/office/word/2020/wordml/sdtdatahash" xmlns:w16se="http://schemas.microsoft.com/office/word/2015/wordml/symex" xmlns:wpg="http://schemas.microsoft.com/office/word/2010/wordprocessingGroup" xmlns:wpi="http://schemas.microsoft.com/office/word/2010/wordprocessingInk" xmlns:wne="http://schemas.microsoft.com/office/word/2006/wordml" xmlns:wps="http://schemas.microsoft.com/office/word/2010/wordprocessingShape" mc:Ignorable="w14 w15 w16se w16cid w16 w16cex w16sdtdh wp14">
-  <w16cid:commentId w16cid:paraId="68CD2072" w16cid:durableId="278F40BE"/>
-</w16cid:commentsIds>
 </file>
 
 <file path=word/numbering.xml><?xml version="1.0" encoding="utf-8"?>
@@ -763,14 +1171,6 @@
     <w:abstractNumId w:val="0"/>
   </w:num>
 </w:numbering>
-</file>
-
-<file path=word/people.xml><?xml version="1.0" encoding="utf-8"?>
-<w15:people xmlns:wpc="http://schemas.microsoft.com/office/word/2010/wordprocessingCanvas" xmlns:cx="http://schemas.microsoft.com/office/drawing/2014/chartex" xmlns:cx1="http://schemas.microsoft.com/office/drawing/2015/9/8/chartex" xmlns:cx2="http://schemas.microsoft.com/office/drawing/2015/10/21/chartex" xmlns:cx3="http://schemas.microsoft.com/office/drawing/2016/5/9/chartex" xmlns:cx4="http://schemas.microsoft.com/office/drawing/2016/5/10/chartex" xmlns:cx5="http://schemas.microsoft.com/office/drawing/2016/5/11/chartex" xmlns:cx6="http://schemas.microsoft.com/office/drawing/2016/5/12/chartex" xmlns:cx7="http://schemas.microsoft.com/office/drawing/2016/5/13/chartex" xmlns:cx8="http://schemas.microsoft.com/office/drawing/2016/5/14/chartex" xmlns:mc="http://schemas.openxmlformats.org/markup-compatibility/2006" xmlns:aink="http://schemas.microsoft.com/office/drawing/2016/ink" xmlns:am3d="http://schemas.microsoft.com/office/drawing/2017/model3d" xmlns:o="urn:schemas-microsoft-com:office:office" xmlns:oel="http://schemas.microsoft.com/office/2019/extlst" xmlns:r="http://schemas.openxmlformats.org/officeDocument/2006/relationships" xmlns:m="http://schemas.openxmlformats.org/officeDocument/2006/math" xmlns:v="urn:schemas-microsoft-com:vml" xmlns:wp14="http://schemas.microsoft.com/office/word/2010/wordprocessingDrawing" xmlns:wp="http://schemas.openxmlformats.org/drawingml/2006/wordprocessingDrawing" xmlns:w10="urn:schemas-microsoft-com:office:word" xmlns:w="http://schemas.openxmlformats.org/wordprocessingml/2006/main" xmlns:w14="http://schemas.microsoft.com/office/word/2010/wordml" xmlns:w15="http://schemas.microsoft.com/office/word/2012/wordml" xmlns:w16cex="http://schemas.microsoft.com/office/word/2018/wordml/cex" xmlns:w16cid="http://schemas.microsoft.com/office/word/2016/wordml/cid" xmlns:w16="http://schemas.microsoft.com/office/word/2018/wordml" xmlns:w16sdtdh="http://schemas.microsoft.com/office/word/2020/wordml/sdtdatahash" xmlns:w16se="http://schemas.microsoft.com/office/word/2015/wordml/symex" xmlns:wpg="http://schemas.microsoft.com/office/word/2010/wordprocessingGroup" xmlns:wpi="http://schemas.microsoft.com/office/word/2010/wordprocessingInk" xmlns:wne="http://schemas.microsoft.com/office/word/2006/wordml" xmlns:wps="http://schemas.microsoft.com/office/word/2010/wordprocessingShape" mc:Ignorable="w14 w15 w16se w16cid w16 w16cex w16sdtdh wp14">
-  <w15:person w15:author="Godbole, Suneeta">
-    <w15:presenceInfo w15:providerId="AD" w15:userId="S::suneeta.godbole@cuanschutz.edu::97de7173-6eaf-4c98-b99d-c365d3ccf817"/>
-  </w15:person>
-</w15:people>
 </file>
 
 <file path=word/styles.xml><?xml version="1.0" encoding="utf-8"?>
@@ -1276,6 +1676,29 @@
       <w:contextualSpacing/>
     </w:pPr>
   </w:style>
+  <w:style w:type="character" w:styleId="Hyperlink">
+    <w:name w:val="Hyperlink"/>
+    <w:basedOn w:val="DefaultParagraphFont"/>
+    <w:uiPriority w:val="99"/>
+    <w:unhideWhenUsed/>
+    <w:rsid w:val="00BC5016"/>
+    <w:rPr>
+      <w:color w:val="0563C1" w:themeColor="hyperlink"/>
+      <w:u w:val="single"/>
+    </w:rPr>
+  </w:style>
+  <w:style w:type="character" w:styleId="UnresolvedMention">
+    <w:name w:val="Unresolved Mention"/>
+    <w:basedOn w:val="DefaultParagraphFont"/>
+    <w:uiPriority w:val="99"/>
+    <w:semiHidden/>
+    <w:unhideWhenUsed/>
+    <w:rsid w:val="00BC5016"/>
+    <w:rPr>
+      <w:color w:val="605E5C"/>
+      <w:shd w:val="clear" w:color="auto" w:fill="E1DFDD"/>
+    </w:rPr>
+  </w:style>
 </w:styles>
 </file>
 

</xml_diff>